<commit_message>
Adds Analysis to the final report
</commit_message>
<xml_diff>
--- a/Final Report.docx
+++ b/Final Report.docx
@@ -612,6 +612,224 @@
         </w:rPr>
         <w:t>Investigating differences in mean daily COVID-19 vaccinations between the District of Columbia and Alaska in 2021 and 2023 addresses a critical research gap in understanding regional disparities. Studies highlight that rural areas like Alaska often face logistical challenges, lower healthcare access, and vaccine hesitancy compared to urban regions such as the District of Columbia (CDC, 2022). However, comparative analyses of vaccination trends over time between such distinct settings remain limited. This research contributes to the literature by examining temporal and regional variations, offering insights into public health interventions, and informing future strategies to address inequities in vaccination coverage (Hernandez et al., 2023; Newman et al., 2023).</w:t>
       </w:r>
+    </w:p>
+    <w:p>
+      <w:pPr>
+        <w:pStyle w:val="ListParagraph"/>
+        <w:ind w:left="1440"/>
+        <w:rPr>
+          <w:rFonts w:ascii="Times New Roman" w:eastAsia="Times New Roman" w:hAnsi="Times New Roman" w:cs="Times New Roman"/>
+        </w:rPr>
+      </w:pPr>
+    </w:p>
+    <w:p>
+      <w:pPr>
+        <w:pStyle w:val="ListParagraph"/>
+        <w:numPr>
+          <w:ilvl w:val="0"/>
+          <w:numId w:val="1"/>
+        </w:numPr>
+        <w:jc w:val="both"/>
+        <w:rPr>
+          <w:rFonts w:ascii="Times New Roman" w:eastAsia="Times New Roman" w:hAnsi="Times New Roman" w:cs="Times New Roman"/>
+          <w:b/>
+        </w:rPr>
+      </w:pPr>
+      <w:r>
+        <w:rPr>
+          <w:rFonts w:ascii="Times New Roman" w:eastAsia="Times New Roman" w:hAnsi="Times New Roman" w:cs="Times New Roman"/>
+          <w:b/>
+        </w:rPr>
+        <w:t>Analysis</w:t>
+      </w:r>
+    </w:p>
+    <w:p>
+      <w:pPr>
+        <w:pStyle w:val="ListParagraph"/>
+        <w:numPr>
+          <w:ilvl w:val="1"/>
+          <w:numId w:val="1"/>
+        </w:numPr>
+        <w:ind w:hanging="720"/>
+        <w:jc w:val="both"/>
+        <w:rPr>
+          <w:rFonts w:ascii="Times New Roman" w:eastAsia="Times New Roman" w:hAnsi="Times New Roman" w:cs="Times New Roman"/>
+          <w:b/>
+          <w:i/>
+          <w:iCs/>
+        </w:rPr>
+      </w:pPr>
+      <w:r>
+        <w:rPr>
+          <w:rFonts w:ascii="Times New Roman" w:eastAsia="Times New Roman" w:hAnsi="Times New Roman" w:cs="Times New Roman"/>
+          <w:b/>
+        </w:rPr>
+        <w:t>Statistical test used to test the hypotheses and output (</w:t>
+      </w:r>
+      <w:r>
+        <w:rPr>
+          <w:rFonts w:ascii="Times New Roman" w:eastAsia="Times New Roman" w:hAnsi="Times New Roman" w:cs="Times New Roman"/>
+          <w:b/>
+          <w:bCs/>
+        </w:rPr>
+        <w:t>75 words)</w:t>
+      </w:r>
+      <w:r>
+        <w:rPr>
+          <w:rFonts w:ascii="Times New Roman" w:eastAsia="Times New Roman" w:hAnsi="Times New Roman" w:cs="Times New Roman"/>
+          <w:b/>
+        </w:rPr>
+        <w:t xml:space="preserve"> </w:t>
+      </w:r>
+    </w:p>
+    <w:p>
+      <w:pPr>
+        <w:pStyle w:val="ListParagraph"/>
+        <w:ind w:left="1440"/>
+        <w:jc w:val="both"/>
+        <w:rPr>
+          <w:rFonts w:ascii="Times New Roman" w:eastAsia="Times New Roman" w:hAnsi="Times New Roman" w:cs="Times New Roman"/>
+        </w:rPr>
+      </w:pPr>
+      <w:r>
+        <w:rPr>
+          <w:rFonts w:ascii="Times New Roman" w:eastAsia="Times New Roman" w:hAnsi="Times New Roman" w:cs="Times New Roman"/>
+        </w:rPr>
+        <w:t xml:space="preserve">The Wilcoxon Rank-Sum Test was used to test the hypotheses as the data violates normality, confirmed by the Shapiro-Wilk test and histogram. This non-parametric test compares the distributions of log-transformed daily COVID-19 vaccinations </w:t>
+      </w:r>
+      <w:r>
+        <w:rPr>
+          <w:rFonts w:ascii="Times New Roman" w:eastAsia="Times New Roman" w:hAnsi="Times New Roman" w:cs="Times New Roman"/>
+        </w:rPr>
+        <w:lastRenderedPageBreak/>
+        <w:t>between Alaska and the District of Columbia, addressing the research question by identifying significant differences.</w:t>
+      </w:r>
+    </w:p>
+    <w:p>
+      <w:pPr>
+        <w:pStyle w:val="ListParagraph"/>
+        <w:ind w:left="1440"/>
+        <w:jc w:val="both"/>
+        <w:rPr>
+          <w:rFonts w:ascii="Times New Roman" w:eastAsia="Times New Roman" w:hAnsi="Times New Roman" w:cs="Times New Roman"/>
+          <w:i/>
+          <w:iCs/>
+        </w:rPr>
+      </w:pPr>
+    </w:p>
+    <w:p>
+      <w:pPr>
+        <w:pStyle w:val="ListParagraph"/>
+        <w:numPr>
+          <w:ilvl w:val="1"/>
+          <w:numId w:val="1"/>
+        </w:numPr>
+        <w:ind w:hanging="720"/>
+        <w:jc w:val="both"/>
+        <w:rPr>
+          <w:rFonts w:ascii="Times New Roman" w:eastAsia="Times New Roman" w:hAnsi="Times New Roman" w:cs="Times New Roman"/>
+          <w:b/>
+        </w:rPr>
+      </w:pPr>
+      <w:r>
+        <w:rPr>
+          <w:rFonts w:ascii="Times New Roman" w:eastAsia="Times New Roman" w:hAnsi="Times New Roman" w:cs="Times New Roman"/>
+          <w:b/>
+        </w:rPr>
+        <w:t>The null hypothesis is rejected /not rejected based on the p-value (</w:t>
+      </w:r>
+      <w:r>
+        <w:rPr>
+          <w:rFonts w:ascii="Times New Roman" w:eastAsia="Times New Roman" w:hAnsi="Times New Roman" w:cs="Times New Roman"/>
+          <w:b/>
+          <w:bCs/>
+        </w:rPr>
+        <w:t>100 words)</w:t>
+      </w:r>
+    </w:p>
+    <w:p>
+      <w:pPr>
+        <w:pStyle w:val="ListParagraph"/>
+        <w:ind w:left="1440"/>
+        <w:jc w:val="both"/>
+        <w:rPr>
+          <w:rFonts w:ascii="Times New Roman" w:eastAsia="Times New Roman" w:hAnsi="Times New Roman" w:cs="Times New Roman"/>
+        </w:rPr>
+      </w:pPr>
+      <w:r>
+        <w:rPr>
+          <w:rFonts w:ascii="Times New Roman" w:eastAsia="Times New Roman" w:hAnsi="Times New Roman" w:cs="Times New Roman"/>
+        </w:rPr>
+        <w:t xml:space="preserve">The null hypothesis is rejected based on the p-value of </w:t>
+      </w:r>
+      <w:r>
+        <w:rPr>
+          <w:rFonts w:ascii="Times New Roman" w:eastAsia="Times New Roman" w:hAnsi="Times New Roman" w:cs="Times New Roman"/>
+          <w:b/>
+          <w:bCs/>
+        </w:rPr>
+        <w:t>6.822e-09</w:t>
+      </w:r>
+      <w:r>
+        <w:rPr>
+          <w:rFonts w:ascii="Times New Roman" w:eastAsia="Times New Roman" w:hAnsi="Times New Roman" w:cs="Times New Roman"/>
+        </w:rPr>
+        <w:t xml:space="preserve">, which is far below the standard significance level of 0.05. This indicates a statistically significant difference in the distributions of log-transformed daily COVID-19 vaccinations between Alaska and the District of Columbia in 2021 and 2023. The results suggest that the true location shift (difference) between the two groups is not zero, highlighting meaningful disparities in vaccination rates. These findings support the alternative hypothesis and provide evidence of regional differences in vaccination distributions over the </w:t>
+      </w:r>
+      <w:proofErr w:type="spellStart"/>
+      <w:r>
+        <w:rPr>
+          <w:rFonts w:ascii="Times New Roman" w:eastAsia="Times New Roman" w:hAnsi="Times New Roman" w:cs="Times New Roman"/>
+        </w:rPr>
+        <w:t>analyzed</w:t>
+      </w:r>
+      <w:proofErr w:type="spellEnd"/>
+      <w:r>
+        <w:rPr>
+          <w:rFonts w:ascii="Times New Roman" w:eastAsia="Times New Roman" w:hAnsi="Times New Roman" w:cs="Times New Roman"/>
+        </w:rPr>
+        <w:t xml:space="preserve"> </w:t>
+      </w:r>
+      <w:proofErr w:type="gramStart"/>
+      <w:r>
+        <w:rPr>
+          <w:rFonts w:ascii="Times New Roman" w:eastAsia="Times New Roman" w:hAnsi="Times New Roman" w:cs="Times New Roman"/>
+        </w:rPr>
+        <w:t>time period</w:t>
+      </w:r>
+      <w:proofErr w:type="gramEnd"/>
+      <w:r>
+        <w:rPr>
+          <w:rFonts w:ascii="Times New Roman" w:eastAsia="Times New Roman" w:hAnsi="Times New Roman" w:cs="Times New Roman"/>
+        </w:rPr>
+        <w:t>.</w:t>
+      </w:r>
+      <w:r>
+        <w:rPr>
+          <w:rFonts w:ascii="Times New Roman" w:eastAsia="Times New Roman" w:hAnsi="Times New Roman" w:cs="Times New Roman"/>
+        </w:rPr>
+        <w:t xml:space="preserve"> </w:t>
+      </w:r>
+    </w:p>
+    <w:p>
+      <w:pPr>
+        <w:pStyle w:val="ListParagraph"/>
+        <w:ind w:left="1440"/>
+        <w:jc w:val="both"/>
+        <w:rPr>
+          <w:rFonts w:ascii="Times New Roman" w:eastAsia="Times New Roman" w:hAnsi="Times New Roman" w:cs="Times New Roman"/>
+        </w:rPr>
+      </w:pPr>
+    </w:p>
+    <w:p/>
+    <w:p>
+      <w:pPr>
+        <w:pStyle w:val="ListParagraph"/>
+        <w:ind w:left="1440"/>
+        <w:rPr>
+          <w:rFonts w:ascii="Times New Roman" w:eastAsia="Times New Roman" w:hAnsi="Times New Roman" w:cs="Times New Roman"/>
+        </w:rPr>
+      </w:pPr>
     </w:p>
     <w:p>
       <w:pPr>

</xml_diff>

<commit_message>
Adds Evalutation to the final report
</commit_message>
<xml_diff>
--- a/Final Report.docx
+++ b/Final Report.docx
@@ -1,6 +1,6 @@
 
 <file path=word/document.xml><?xml version="1.0" encoding="utf-8"?>
-<w:document xmlns:wpc="http://schemas.microsoft.com/office/word/2010/wordprocessingCanvas" xmlns:cx="http://schemas.microsoft.com/office/drawing/2014/chartex" xmlns:cx1="http://schemas.microsoft.com/office/drawing/2015/9/8/chartex" xmlns:cx2="http://schemas.microsoft.com/office/drawing/2015/10/21/chartex" xmlns:cx3="http://schemas.microsoft.com/office/drawing/2016/5/9/chartex" xmlns:cx4="http://schemas.microsoft.com/office/drawing/2016/5/10/chartex" xmlns:cx5="http://schemas.microsoft.com/office/drawing/2016/5/11/chartex" xmlns:cx6="http://schemas.microsoft.com/office/drawing/2016/5/12/chartex" xmlns:cx7="http://schemas.microsoft.com/office/drawing/2016/5/13/chartex" xmlns:cx8="http://schemas.microsoft.com/office/drawing/2016/5/14/chartex" xmlns:mc="http://schemas.openxmlformats.org/markup-compatibility/2006" xmlns:aink="http://schemas.microsoft.com/office/drawing/2016/ink" xmlns:am3d="http://schemas.microsoft.com/office/drawing/2017/model3d" xmlns:o="urn:schemas-microsoft-com:office:office" xmlns:oel="http://schemas.microsoft.com/office/2019/extlst" xmlns:r="http://schemas.openxmlformats.org/officeDocument/2006/relationships" xmlns:m="http://schemas.openxmlformats.org/officeDocument/2006/math" xmlns:v="urn:schemas-microsoft-com:vml" xmlns:wp14="http://schemas.microsoft.com/office/word/2010/wordprocessingDrawing" xmlns:wp="http://schemas.openxmlformats.org/drawingml/2006/wordprocessingDrawing" xmlns:w10="urn:schemas-microsoft-com:office:word" xmlns:w="http://schemas.openxmlformats.org/wordprocessingml/2006/main" xmlns:w14="http://schemas.microsoft.com/office/word/2010/wordml" xmlns:w15="http://schemas.microsoft.com/office/word/2012/wordml" xmlns:w16cex="http://schemas.microsoft.com/office/word/2018/wordml/cex" xmlns:w16cid="http://schemas.microsoft.com/office/word/2016/wordml/cid" xmlns:w16="http://schemas.microsoft.com/office/word/2018/wordml" xmlns:w16du="http://schemas.microsoft.com/office/word/2023/wordml/word16du" xmlns:w16sdtdh="http://schemas.microsoft.com/office/word/2020/wordml/sdtdatahash" xmlns:w16se="http://schemas.microsoft.com/office/word/2015/wordml/symex" xmlns:wpg="http://schemas.microsoft.com/office/word/2010/wordprocessingGroup" xmlns:wpi="http://schemas.microsoft.com/office/word/2010/wordprocessingInk" xmlns:wne="http://schemas.microsoft.com/office/word/2006/wordml" xmlns:wps="http://schemas.microsoft.com/office/word/2010/wordprocessingShape" mc:Ignorable="w14 w15 w16se w16cid w16 w16cex w16sdtdh w16du wp14">
+<w:document xmlns:wpc="http://schemas.microsoft.com/office/word/2010/wordprocessingCanvas" xmlns:mc="http://schemas.openxmlformats.org/markup-compatibility/2006" xmlns:o="urn:schemas-microsoft-com:office:office" xmlns:r="http://schemas.openxmlformats.org/officeDocument/2006/relationships" xmlns:m="http://schemas.openxmlformats.org/officeDocument/2006/math" xmlns:v="urn:schemas-microsoft-com:vml" xmlns:wp14="http://schemas.microsoft.com/office/word/2010/wordprocessingDrawing" xmlns:wp="http://schemas.openxmlformats.org/drawingml/2006/wordprocessingDrawing" xmlns:w10="urn:schemas-microsoft-com:office:word" xmlns:w="http://schemas.openxmlformats.org/wordprocessingml/2006/main" xmlns:w14="http://schemas.microsoft.com/office/word/2010/wordml" xmlns:w15="http://schemas.microsoft.com/office/word/2012/wordml" xmlns:wpg="http://schemas.microsoft.com/office/word/2010/wordprocessingGroup" xmlns:wpi="http://schemas.microsoft.com/office/word/2010/wordprocessingInk" xmlns:wne="http://schemas.microsoft.com/office/word/2006/wordml" xmlns:wps="http://schemas.microsoft.com/office/word/2010/wordprocessingShape" mc:Ignorable="w14 w15 wp14">
   <w:body>
     <w:p>
       <w:pPr>
@@ -788,28 +788,427 @@
         <w:rPr>
           <w:rFonts w:ascii="Times New Roman" w:eastAsia="Times New Roman" w:hAnsi="Times New Roman" w:cs="Times New Roman"/>
         </w:rPr>
+        <w:t xml:space="preserve"> time period.</w:t>
+      </w:r>
+      <w:r>
+        <w:rPr>
+          <w:rFonts w:ascii="Times New Roman" w:eastAsia="Times New Roman" w:hAnsi="Times New Roman" w:cs="Times New Roman"/>
+        </w:rPr>
         <w:t xml:space="preserve"> </w:t>
       </w:r>
+    </w:p>
+    <w:p>
+      <w:pPr>
+        <w:pStyle w:val="ListParagraph"/>
+        <w:ind w:left="1440"/>
+        <w:jc w:val="both"/>
+        <w:rPr>
+          <w:rFonts w:ascii="Times New Roman" w:eastAsia="Times New Roman" w:hAnsi="Times New Roman" w:cs="Times New Roman"/>
+        </w:rPr>
+      </w:pPr>
+    </w:p>
+    <w:p>
+      <w:pPr>
+        <w:pStyle w:val="ListParagraph"/>
+        <w:ind w:left="1440"/>
+        <w:jc w:val="both"/>
+        <w:rPr>
+          <w:rFonts w:ascii="Times New Roman" w:eastAsia="Times New Roman" w:hAnsi="Times New Roman" w:cs="Times New Roman"/>
+        </w:rPr>
+      </w:pPr>
+    </w:p>
+    <w:p>
+      <w:pPr>
+        <w:pStyle w:val="ListParagraph"/>
+        <w:ind w:left="1440"/>
+        <w:jc w:val="both"/>
+        <w:rPr>
+          <w:rFonts w:ascii="Times New Roman" w:eastAsia="Times New Roman" w:hAnsi="Times New Roman" w:cs="Times New Roman"/>
+        </w:rPr>
+      </w:pPr>
+    </w:p>
+    <w:p>
+      <w:pPr>
+        <w:pStyle w:val="ListParagraph"/>
+        <w:ind w:left="1440"/>
+        <w:jc w:val="both"/>
+        <w:rPr>
+          <w:rFonts w:ascii="Times New Roman" w:eastAsia="Times New Roman" w:hAnsi="Times New Roman" w:cs="Times New Roman"/>
+        </w:rPr>
+      </w:pPr>
+      <w:r>
+        <w:rPr>
+          <w:rFonts w:ascii="Times New Roman" w:eastAsia="Times New Roman" w:hAnsi="Times New Roman" w:cs="Times New Roman"/>
+        </w:rPr>
+        <w:t>5.</w:t>
+      </w:r>
+      <w:r>
+        <w:rPr>
+          <w:rFonts w:ascii="Times New Roman" w:eastAsia="Times New Roman" w:hAnsi="Times New Roman" w:cs="Times New Roman"/>
+        </w:rPr>
+        <w:tab/>
+        <w:t>Evaluation – group’s experience at 7COM1079</w:t>
+      </w:r>
+    </w:p>
+    <w:p>
+      <w:pPr>
+        <w:pStyle w:val="ListParagraph"/>
+        <w:ind w:left="1440"/>
+        <w:jc w:val="both"/>
+        <w:rPr>
+          <w:rFonts w:ascii="Times New Roman" w:eastAsia="Times New Roman" w:hAnsi="Times New Roman" w:cs="Times New Roman"/>
+        </w:rPr>
+      </w:pPr>
+      <w:r>
+        <w:rPr>
+          <w:rFonts w:ascii="Times New Roman" w:eastAsia="Times New Roman" w:hAnsi="Times New Roman" w:cs="Times New Roman"/>
+        </w:rPr>
+        <w:t>5.1.</w:t>
+      </w:r>
+      <w:r>
+        <w:rPr>
+          <w:rFonts w:ascii="Times New Roman" w:eastAsia="Times New Roman" w:hAnsi="Times New Roman" w:cs="Times New Roman"/>
+        </w:rPr>
+        <w:tab/>
+        <w:t xml:space="preserve">What went well (75 </w:t>
+      </w:r>
       <w:proofErr w:type="gramStart"/>
       <w:r>
         <w:rPr>
           <w:rFonts w:ascii="Times New Roman" w:eastAsia="Times New Roman" w:hAnsi="Times New Roman" w:cs="Times New Roman"/>
         </w:rPr>
-        <w:t>time period</w:t>
+        <w:t>words</w:t>
       </w:r>
       <w:proofErr w:type="gramEnd"/>
       <w:r>
         <w:rPr>
           <w:rFonts w:ascii="Times New Roman" w:eastAsia="Times New Roman" w:hAnsi="Times New Roman" w:cs="Times New Roman"/>
         </w:rPr>
-        <w:t>.</w:t>
-      </w:r>
-      <w:r>
-        <w:rPr>
-          <w:rFonts w:ascii="Times New Roman" w:eastAsia="Times New Roman" w:hAnsi="Times New Roman" w:cs="Times New Roman"/>
-        </w:rPr>
-        <w:t xml:space="preserve"> </w:t>
-      </w:r>
+        <w:t>)</w:t>
+      </w:r>
+    </w:p>
+    <w:p>
+      <w:pPr>
+        <w:pStyle w:val="ListParagraph"/>
+        <w:ind w:left="1440"/>
+        <w:jc w:val="both"/>
+        <w:rPr>
+          <w:rFonts w:ascii="Times New Roman" w:eastAsia="Times New Roman" w:hAnsi="Times New Roman" w:cs="Times New Roman"/>
+        </w:rPr>
+      </w:pPr>
+      <w:r>
+        <w:rPr>
+          <w:rFonts w:ascii="Times New Roman" w:eastAsia="Times New Roman" w:hAnsi="Times New Roman" w:cs="Times New Roman"/>
+        </w:rPr>
+        <w:t>The group collaborated effectively with clear communication, discipline, and task ownership. Each member contributed to research, visualization, and analysis, ensuring the project goals were met. Despite the challenging task of formulating an appropriate research question from the dataset, the team successfully identified key insights. The use of statistical and visualization techniques such as histograms, box plots, and Wilcoxon rank-sum tests further enhanced the depth and clarity of the analysis.</w:t>
+      </w:r>
+    </w:p>
+    <w:p>
+      <w:pPr>
+        <w:pStyle w:val="ListParagraph"/>
+        <w:ind w:left="1440"/>
+        <w:jc w:val="both"/>
+        <w:rPr>
+          <w:rFonts w:ascii="Times New Roman" w:eastAsia="Times New Roman" w:hAnsi="Times New Roman" w:cs="Times New Roman"/>
+        </w:rPr>
+      </w:pPr>
+    </w:p>
+    <w:p>
+      <w:pPr>
+        <w:pStyle w:val="ListParagraph"/>
+        <w:ind w:left="1440"/>
+        <w:jc w:val="both"/>
+        <w:rPr>
+          <w:rFonts w:ascii="Times New Roman" w:eastAsia="Times New Roman" w:hAnsi="Times New Roman" w:cs="Times New Roman"/>
+        </w:rPr>
+      </w:pPr>
+      <w:r>
+        <w:rPr>
+          <w:rFonts w:ascii="Times New Roman" w:eastAsia="Times New Roman" w:hAnsi="Times New Roman" w:cs="Times New Roman"/>
+        </w:rPr>
+        <w:t>5.2.</w:t>
+      </w:r>
+      <w:r>
+        <w:rPr>
+          <w:rFonts w:ascii="Times New Roman" w:eastAsia="Times New Roman" w:hAnsi="Times New Roman" w:cs="Times New Roman"/>
+        </w:rPr>
+        <w:tab/>
+        <w:t>Points for improvement (75 words)</w:t>
+      </w:r>
+    </w:p>
+    <w:p>
+      <w:pPr>
+        <w:pStyle w:val="ListParagraph"/>
+        <w:ind w:left="1440"/>
+        <w:jc w:val="both"/>
+        <w:rPr>
+          <w:rFonts w:ascii="Times New Roman" w:eastAsia="Times New Roman" w:hAnsi="Times New Roman" w:cs="Times New Roman"/>
+        </w:rPr>
+      </w:pPr>
+      <w:r>
+        <w:rPr>
+          <w:rFonts w:ascii="Times New Roman" w:eastAsia="Times New Roman" w:hAnsi="Times New Roman" w:cs="Times New Roman"/>
+        </w:rPr>
+        <w:t>The project could have been enhanced with additional datasets for broader insights into vaccination trends. Limited resources constrained the exploration of external factors influencing mean differences, such as policy or socioeconomic variables. With more time, the group could have delved deeper into advanced statistical methods or machine learning approaches. Future projects should focus on accessing comprehensive data and allocating more time to refine the research process.</w:t>
+      </w:r>
+    </w:p>
+    <w:p>
+      <w:pPr>
+        <w:pStyle w:val="ListParagraph"/>
+        <w:ind w:left="1440"/>
+        <w:jc w:val="both"/>
+        <w:rPr>
+          <w:rFonts w:ascii="Times New Roman" w:eastAsia="Times New Roman" w:hAnsi="Times New Roman" w:cs="Times New Roman"/>
+        </w:rPr>
+      </w:pPr>
+    </w:p>
+    <w:p>
+      <w:pPr>
+        <w:pStyle w:val="ListParagraph"/>
+        <w:ind w:left="1440"/>
+        <w:jc w:val="both"/>
+        <w:rPr>
+          <w:rFonts w:ascii="Times New Roman" w:eastAsia="Times New Roman" w:hAnsi="Times New Roman" w:cs="Times New Roman"/>
+        </w:rPr>
+      </w:pPr>
+      <w:r>
+        <w:rPr>
+          <w:rFonts w:ascii="Times New Roman" w:eastAsia="Times New Roman" w:hAnsi="Times New Roman" w:cs="Times New Roman"/>
+        </w:rPr>
+        <w:t>5.3.</w:t>
+      </w:r>
+      <w:r>
+        <w:rPr>
+          <w:rFonts w:ascii="Times New Roman" w:eastAsia="Times New Roman" w:hAnsi="Times New Roman" w:cs="Times New Roman"/>
+        </w:rPr>
+        <w:tab/>
+        <w:t>Group’s time management (50 words)</w:t>
+      </w:r>
+    </w:p>
+    <w:p>
+      <w:pPr>
+        <w:pStyle w:val="ListParagraph"/>
+        <w:ind w:left="1440"/>
+        <w:jc w:val="both"/>
+        <w:rPr>
+          <w:rFonts w:ascii="Times New Roman" w:eastAsia="Times New Roman" w:hAnsi="Times New Roman" w:cs="Times New Roman"/>
+        </w:rPr>
+      </w:pPr>
+      <w:r>
+        <w:rPr>
+          <w:rFonts w:ascii="Times New Roman" w:eastAsia="Times New Roman" w:hAnsi="Times New Roman" w:cs="Times New Roman"/>
+        </w:rPr>
+        <w:t xml:space="preserve">The group managed deadlines efficiently by dividing tasks among members with clear timeframes. Research, data </w:t>
+      </w:r>
+      <w:proofErr w:type="spellStart"/>
+      <w:r>
+        <w:rPr>
+          <w:rFonts w:ascii="Times New Roman" w:eastAsia="Times New Roman" w:hAnsi="Times New Roman" w:cs="Times New Roman"/>
+        </w:rPr>
+        <w:t>preprocessing</w:t>
+      </w:r>
+      <w:proofErr w:type="spellEnd"/>
+      <w:r>
+        <w:rPr>
+          <w:rFonts w:ascii="Times New Roman" w:eastAsia="Times New Roman" w:hAnsi="Times New Roman" w:cs="Times New Roman"/>
+        </w:rPr>
+        <w:t>, visualization, and interpretation were handled systematically. There were no delays in meeting milestones, and effective coordination ensured smooth progress, resulting in a timely and well-executed project submission</w:t>
+      </w:r>
+    </w:p>
+    <w:p>
+      <w:pPr>
+        <w:pStyle w:val="ListParagraph"/>
+        <w:ind w:left="1440"/>
+        <w:jc w:val="both"/>
+        <w:rPr>
+          <w:rFonts w:ascii="Times New Roman" w:eastAsia="Times New Roman" w:hAnsi="Times New Roman" w:cs="Times New Roman"/>
+        </w:rPr>
+      </w:pPr>
+    </w:p>
+    <w:p>
+      <w:pPr>
+        <w:pStyle w:val="ListParagraph"/>
+        <w:ind w:left="1440"/>
+        <w:jc w:val="both"/>
+        <w:rPr>
+          <w:rFonts w:ascii="Times New Roman" w:eastAsia="Times New Roman" w:hAnsi="Times New Roman" w:cs="Times New Roman"/>
+        </w:rPr>
+      </w:pPr>
+      <w:r>
+        <w:rPr>
+          <w:rFonts w:ascii="Times New Roman" w:eastAsia="Times New Roman" w:hAnsi="Times New Roman" w:cs="Times New Roman"/>
+        </w:rPr>
+        <w:t>5.4.</w:t>
+      </w:r>
+      <w:r>
+        <w:rPr>
+          <w:rFonts w:ascii="Times New Roman" w:eastAsia="Times New Roman" w:hAnsi="Times New Roman" w:cs="Times New Roman"/>
+        </w:rPr>
+        <w:tab/>
+        <w:t>Project’s overall judgement (50 words)</w:t>
+      </w:r>
+    </w:p>
+    <w:p>
+      <w:pPr>
+        <w:pStyle w:val="ListParagraph"/>
+        <w:ind w:left="1440"/>
+        <w:jc w:val="both"/>
+        <w:rPr>
+          <w:rFonts w:ascii="Times New Roman" w:eastAsia="Times New Roman" w:hAnsi="Times New Roman" w:cs="Times New Roman"/>
+        </w:rPr>
+      </w:pPr>
+      <w:r>
+        <w:rPr>
+          <w:rFonts w:ascii="Times New Roman" w:eastAsia="Times New Roman" w:hAnsi="Times New Roman" w:cs="Times New Roman"/>
+        </w:rPr>
+        <w:t>The project successfully identified significant differences in mean daily COVID-19 vaccinations between Alaska and the District of Columbia for 2021 and 2023. Factors such as regional vaccine access disparities and logistical challenges likely contributed to these differences. The research question was thoroughly explored, yielding meaningful and actionable insights.</w:t>
+      </w:r>
+    </w:p>
+    <w:p>
+      <w:pPr>
+        <w:pStyle w:val="ListParagraph"/>
+        <w:ind w:left="1440"/>
+        <w:jc w:val="both"/>
+        <w:rPr>
+          <w:rFonts w:ascii="Times New Roman" w:eastAsia="Times New Roman" w:hAnsi="Times New Roman" w:cs="Times New Roman"/>
+        </w:rPr>
+      </w:pPr>
+    </w:p>
+    <w:p>
+      <w:pPr>
+        <w:pStyle w:val="ListParagraph"/>
+        <w:ind w:left="1440"/>
+        <w:jc w:val="both"/>
+        <w:rPr>
+          <w:rFonts w:ascii="Times New Roman" w:eastAsia="Times New Roman" w:hAnsi="Times New Roman" w:cs="Times New Roman"/>
+        </w:rPr>
+      </w:pPr>
+      <w:r>
+        <w:rPr>
+          <w:rFonts w:ascii="Times New Roman" w:eastAsia="Times New Roman" w:hAnsi="Times New Roman" w:cs="Times New Roman"/>
+        </w:rPr>
+        <w:t>5.5.</w:t>
+      </w:r>
+      <w:r>
+        <w:rPr>
+          <w:rFonts w:ascii="Times New Roman" w:eastAsia="Times New Roman" w:hAnsi="Times New Roman" w:cs="Times New Roman"/>
+        </w:rPr>
+        <w:tab/>
+        <w:t>Note any changes to group since submission of Assignment 1. Add new or amended GitHub Ids for new members (75 words, write only if applies to your group arrangements)</w:t>
+      </w:r>
+    </w:p>
+    <w:p>
+      <w:pPr>
+        <w:pStyle w:val="ListParagraph"/>
+        <w:ind w:left="1440"/>
+        <w:jc w:val="both"/>
+        <w:rPr>
+          <w:rFonts w:ascii="Times New Roman" w:eastAsia="Times New Roman" w:hAnsi="Times New Roman" w:cs="Times New Roman"/>
+        </w:rPr>
+      </w:pPr>
+      <w:r>
+        <w:rPr>
+          <w:rFonts w:ascii="Times New Roman" w:eastAsia="Times New Roman" w:hAnsi="Times New Roman" w:cs="Times New Roman"/>
+        </w:rPr>
+        <w:t>5.6.</w:t>
+      </w:r>
+      <w:r>
+        <w:rPr>
+          <w:rFonts w:ascii="Times New Roman" w:eastAsia="Times New Roman" w:hAnsi="Times New Roman" w:cs="Times New Roman"/>
+        </w:rPr>
+        <w:tab/>
+        <w:t xml:space="preserve">Comment on the GitHub log output (50 words) </w:t>
+      </w:r>
+    </w:p>
+    <w:p>
+      <w:pPr>
+        <w:pStyle w:val="ListParagraph"/>
+        <w:ind w:left="1440"/>
+        <w:jc w:val="both"/>
+        <w:rPr>
+          <w:rFonts w:ascii="Times New Roman" w:eastAsia="Times New Roman" w:hAnsi="Times New Roman" w:cs="Times New Roman"/>
+        </w:rPr>
+      </w:pPr>
+      <w:r>
+        <w:rPr>
+          <w:rFonts w:ascii="Times New Roman" w:eastAsia="Times New Roman" w:hAnsi="Times New Roman" w:cs="Times New Roman"/>
+        </w:rPr>
+        <w:t>The GitHub log demonstrates effective use of version control, with regular commits reflecting progress in data analysis and visualization. Appendix B includes the full log output. Key contributions include:</w:t>
+      </w:r>
+    </w:p>
+    <w:p>
+      <w:pPr>
+        <w:pStyle w:val="ListParagraph"/>
+        <w:ind w:left="1440"/>
+        <w:jc w:val="both"/>
+        <w:rPr>
+          <w:rFonts w:ascii="Times New Roman" w:eastAsia="Times New Roman" w:hAnsi="Times New Roman" w:cs="Times New Roman"/>
+        </w:rPr>
+      </w:pPr>
+    </w:p>
+    <w:p>
+      <w:pPr>
+        <w:pStyle w:val="ListParagraph"/>
+        <w:ind w:left="1440"/>
+        <w:jc w:val="both"/>
+        <w:rPr>
+          <w:rFonts w:ascii="Times New Roman" w:eastAsia="Times New Roman" w:hAnsi="Times New Roman" w:cs="Times New Roman"/>
+        </w:rPr>
+      </w:pPr>
+      <w:r>
+        <w:rPr>
+          <w:rFonts w:ascii="Times New Roman" w:eastAsia="Times New Roman" w:hAnsi="Times New Roman" w:cs="Times New Roman"/>
+        </w:rPr>
+        <w:t>Commit: "Conducts Wilcoxon rank-sum test" – Added statistical rigor to the analysis.</w:t>
+      </w:r>
+    </w:p>
+    <w:p>
+      <w:pPr>
+        <w:pStyle w:val="ListParagraph"/>
+        <w:ind w:left="1440"/>
+        <w:jc w:val="both"/>
+        <w:rPr>
+          <w:rFonts w:ascii="Times New Roman" w:eastAsia="Times New Roman" w:hAnsi="Times New Roman" w:cs="Times New Roman"/>
+        </w:rPr>
+      </w:pPr>
+      <w:r>
+        <w:rPr>
+          <w:rFonts w:ascii="Times New Roman" w:eastAsia="Times New Roman" w:hAnsi="Times New Roman" w:cs="Times New Roman"/>
+        </w:rPr>
+        <w:t>Commit: "</w:t>
+      </w:r>
+      <w:proofErr w:type="gramStart"/>
+      <w:r>
+        <w:rPr>
+          <w:rFonts w:ascii="Times New Roman" w:eastAsia="Times New Roman" w:hAnsi="Times New Roman" w:cs="Times New Roman"/>
+        </w:rPr>
+        <w:t>Adds</w:t>
+      </w:r>
+      <w:proofErr w:type="gramEnd"/>
+      <w:r>
+        <w:rPr>
+          <w:rFonts w:ascii="Times New Roman" w:eastAsia="Times New Roman" w:hAnsi="Times New Roman" w:cs="Times New Roman"/>
+        </w:rPr>
+        <w:t xml:space="preserve"> boxplot according to the research question" – Enhanced data visualization.</w:t>
+      </w:r>
+    </w:p>
+    <w:p>
+      <w:pPr>
+        <w:pStyle w:val="ListParagraph"/>
+        <w:ind w:left="1440"/>
+        <w:jc w:val="both"/>
+        <w:rPr>
+          <w:rFonts w:ascii="Times New Roman" w:eastAsia="Times New Roman" w:hAnsi="Times New Roman" w:cs="Times New Roman"/>
+        </w:rPr>
+      </w:pPr>
+      <w:r>
+        <w:rPr>
+          <w:rFonts w:ascii="Times New Roman" w:eastAsia="Times New Roman" w:hAnsi="Times New Roman" w:cs="Times New Roman"/>
+        </w:rPr>
+        <w:t>Commit: "Applies log transformation and visualizes data" – Improved normality for analysis.</w:t>
+      </w:r>
+      <w:bookmarkStart w:id="0" w:name="_GoBack"/>
+      <w:bookmarkEnd w:id="0"/>
     </w:p>
     <w:p>
       <w:pPr>
@@ -950,24 +1349,9 @@
         <w:rPr>
           <w:rFonts w:ascii="Times New Roman" w:eastAsia="Times New Roman" w:hAnsi="Times New Roman" w:cs="Times New Roman"/>
         </w:rPr>
-        <w:t xml:space="preserve">, 18(4), </w:t>
-      </w:r>
-      <w:proofErr w:type="gramStart"/>
-      <w:r>
-        <w:rPr>
-          <w:rFonts w:ascii="Times New Roman" w:eastAsia="Times New Roman" w:hAnsi="Times New Roman" w:cs="Times New Roman"/>
-        </w:rPr>
-        <w:t>pp.e</w:t>
-      </w:r>
-      <w:proofErr w:type="gramEnd"/>
-      <w:r>
-        <w:rPr>
-          <w:rFonts w:ascii="Times New Roman" w:eastAsia="Times New Roman" w:hAnsi="Times New Roman" w:cs="Times New Roman"/>
-        </w:rPr>
-        <w:t xml:space="preserve">0275699–e0275699. </w:t>
+        <w:t xml:space="preserve">, 18(4), pp.e0275699–e0275699. </w:t>
       </w:r>
       <w:proofErr w:type="spellStart"/>
-      <w:proofErr w:type="gramStart"/>
       <w:r>
         <w:rPr>
           <w:rFonts w:ascii="Times New Roman" w:eastAsia="Times New Roman" w:hAnsi="Times New Roman" w:cs="Times New Roman"/>
@@ -979,14 +1363,7 @@
         <w:rPr>
           <w:rFonts w:ascii="Times New Roman" w:eastAsia="Times New Roman" w:hAnsi="Times New Roman" w:cs="Times New Roman"/>
         </w:rPr>
-        <w:t>://doi.org/10.1371/journal.pone.0275699</w:t>
-      </w:r>
-      <w:proofErr w:type="gramEnd"/>
-      <w:r>
-        <w:rPr>
-          <w:rFonts w:ascii="Times New Roman" w:eastAsia="Times New Roman" w:hAnsi="Times New Roman" w:cs="Times New Roman"/>
-        </w:rPr>
-        <w:t>.</w:t>
+        <w:t>://doi.org/10.1371/journal.pone.0275699.</w:t>
       </w:r>
     </w:p>
     <w:p>
@@ -1017,7 +1394,6 @@
         <w:t xml:space="preserve">, [online] 24(1). </w:t>
       </w:r>
       <w:proofErr w:type="spellStart"/>
-      <w:proofErr w:type="gramStart"/>
       <w:r>
         <w:rPr>
           <w:rFonts w:ascii="Times New Roman" w:eastAsia="Times New Roman" w:hAnsi="Times New Roman" w:cs="Times New Roman"/>
@@ -1029,14 +1405,7 @@
         <w:rPr>
           <w:rFonts w:ascii="Times New Roman" w:eastAsia="Times New Roman" w:hAnsi="Times New Roman" w:cs="Times New Roman"/>
         </w:rPr>
-        <w:t>://doi.org/10.1186/s12889-024-17790-w</w:t>
-      </w:r>
-      <w:proofErr w:type="gramEnd"/>
-      <w:r>
-        <w:rPr>
-          <w:rFonts w:ascii="Times New Roman" w:eastAsia="Times New Roman" w:hAnsi="Times New Roman" w:cs="Times New Roman"/>
-        </w:rPr>
-        <w:t>.</w:t>
+        <w:t>://doi.org/10.1186/s12889-024-17790-w.</w:t>
       </w:r>
     </w:p>
     <w:p>
@@ -1081,7 +1450,6 @@
         <w:t xml:space="preserve">, [online] 377, p.e069317. </w:t>
       </w:r>
       <w:proofErr w:type="spellStart"/>
-      <w:proofErr w:type="gramStart"/>
       <w:r>
         <w:rPr>
           <w:rFonts w:ascii="Times New Roman" w:eastAsia="Times New Roman" w:hAnsi="Times New Roman" w:cs="Times New Roman"/>
@@ -1093,14 +1461,7 @@
         <w:rPr>
           <w:rFonts w:ascii="Times New Roman" w:eastAsia="Times New Roman" w:hAnsi="Times New Roman" w:cs="Times New Roman"/>
         </w:rPr>
-        <w:t>://doi.org/10.1136/bmj-2021-069317</w:t>
-      </w:r>
-      <w:proofErr w:type="gramEnd"/>
-      <w:r>
-        <w:rPr>
-          <w:rFonts w:ascii="Times New Roman" w:eastAsia="Times New Roman" w:hAnsi="Times New Roman" w:cs="Times New Roman"/>
-        </w:rPr>
-        <w:t>.</w:t>
+        <w:t>://doi.org/10.1136/bmj-2021-069317.</w:t>
       </w:r>
     </w:p>
     <w:p>
@@ -1196,7 +1557,14 @@
         <w:rPr>
           <w:rFonts w:ascii="Times New Roman" w:eastAsia="Times New Roman" w:hAnsi="Times New Roman" w:cs="Times New Roman"/>
         </w:rPr>
-        <w:t xml:space="preserve">Newman, P.A., Dinh, D.A., Nyoni, T., et al. (2023) 'COVID-19 vaccine hesitancy and under-vaccination among marginalized populations in the United States and Canada: A scoping review', </w:t>
+        <w:t xml:space="preserve">Newman, P.A., Dinh, D.A., Nyoni, T., et al. (2023) 'COVID-19 vaccine hesitancy and under-vaccination among marginalized populations in the United States and Canada: A </w:t>
+      </w:r>
+      <w:r>
+        <w:rPr>
+          <w:rFonts w:ascii="Times New Roman" w:eastAsia="Times New Roman" w:hAnsi="Times New Roman" w:cs="Times New Roman"/>
+        </w:rPr>
+        <w:lastRenderedPageBreak/>
+        <w:t xml:space="preserve">scoping review', </w:t>
       </w:r>
       <w:r>
         <w:rPr>
@@ -1234,7 +1602,7 @@
 </file>
 
 <file path=word/numbering.xml><?xml version="1.0" encoding="utf-8"?>
-<w:numbering xmlns:wpc="http://schemas.microsoft.com/office/word/2010/wordprocessingCanvas" xmlns:cx="http://schemas.microsoft.com/office/drawing/2014/chartex" xmlns:cx1="http://schemas.microsoft.com/office/drawing/2015/9/8/chartex" xmlns:cx2="http://schemas.microsoft.com/office/drawing/2015/10/21/chartex" xmlns:cx3="http://schemas.microsoft.com/office/drawing/2016/5/9/chartex" xmlns:cx4="http://schemas.microsoft.com/office/drawing/2016/5/10/chartex" xmlns:cx5="http://schemas.microsoft.com/office/drawing/2016/5/11/chartex" xmlns:cx6="http://schemas.microsoft.com/office/drawing/2016/5/12/chartex" xmlns:cx7="http://schemas.microsoft.com/office/drawing/2016/5/13/chartex" xmlns:cx8="http://schemas.microsoft.com/office/drawing/2016/5/14/chartex" xmlns:mc="http://schemas.openxmlformats.org/markup-compatibility/2006" xmlns:aink="http://schemas.microsoft.com/office/drawing/2016/ink" xmlns:am3d="http://schemas.microsoft.com/office/drawing/2017/model3d" xmlns:o="urn:schemas-microsoft-com:office:office" xmlns:oel="http://schemas.microsoft.com/office/2019/extlst" xmlns:r="http://schemas.openxmlformats.org/officeDocument/2006/relationships" xmlns:m="http://schemas.openxmlformats.org/officeDocument/2006/math" xmlns:v="urn:schemas-microsoft-com:vml" xmlns:wp14="http://schemas.microsoft.com/office/word/2010/wordprocessingDrawing" xmlns:wp="http://schemas.openxmlformats.org/drawingml/2006/wordprocessingDrawing" xmlns:w10="urn:schemas-microsoft-com:office:word" xmlns:w="http://schemas.openxmlformats.org/wordprocessingml/2006/main" xmlns:w14="http://schemas.microsoft.com/office/word/2010/wordml" xmlns:w15="http://schemas.microsoft.com/office/word/2012/wordml" xmlns:w16cex="http://schemas.microsoft.com/office/word/2018/wordml/cex" xmlns:w16cid="http://schemas.microsoft.com/office/word/2016/wordml/cid" xmlns:w16="http://schemas.microsoft.com/office/word/2018/wordml" xmlns:w16du="http://schemas.microsoft.com/office/word/2023/wordml/word16du" xmlns:w16sdtdh="http://schemas.microsoft.com/office/word/2020/wordml/sdtdatahash" xmlns:w16se="http://schemas.microsoft.com/office/word/2015/wordml/symex" xmlns:wpg="http://schemas.microsoft.com/office/word/2010/wordprocessingGroup" xmlns:wpi="http://schemas.microsoft.com/office/word/2010/wordprocessingInk" xmlns:wne="http://schemas.microsoft.com/office/word/2006/wordml" xmlns:wps="http://schemas.microsoft.com/office/word/2010/wordprocessingShape" mc:Ignorable="w14 w15 w16se w16cid w16 w16cex w16sdtdh w16du wp14">
+<w:numbering xmlns:wpc="http://schemas.microsoft.com/office/word/2010/wordprocessingCanvas" xmlns:mc="http://schemas.openxmlformats.org/markup-compatibility/2006" xmlns:o="urn:schemas-microsoft-com:office:office" xmlns:r="http://schemas.openxmlformats.org/officeDocument/2006/relationships" xmlns:m="http://schemas.openxmlformats.org/officeDocument/2006/math" xmlns:v="urn:schemas-microsoft-com:vml" xmlns:wp14="http://schemas.microsoft.com/office/word/2010/wordprocessingDrawing" xmlns:wp="http://schemas.openxmlformats.org/drawingml/2006/wordprocessingDrawing" xmlns:w10="urn:schemas-microsoft-com:office:word" xmlns:w="http://schemas.openxmlformats.org/wordprocessingml/2006/main" xmlns:w14="http://schemas.microsoft.com/office/word/2010/wordml" xmlns:w15="http://schemas.microsoft.com/office/word/2012/wordml" xmlns:wpg="http://schemas.microsoft.com/office/word/2010/wordprocessingGroup" xmlns:wpi="http://schemas.microsoft.com/office/word/2010/wordprocessingInk" xmlns:wne="http://schemas.microsoft.com/office/word/2006/wordml" xmlns:wps="http://schemas.microsoft.com/office/word/2010/wordprocessingShape" mc:Ignorable="w14 w15 wp14">
   <w:abstractNum w:abstractNumId="0" w15:restartNumberingAfterBreak="0">
     <w:nsid w:val="2CC11F0F"/>
     <w:multiLevelType w:val="multilevel"/>
@@ -1498,20 +1866,20 @@
       </w:pPr>
     </w:lvl>
   </w:abstractNum>
-  <w:num w:numId="1" w16cid:durableId="186406669">
+  <w:num w:numId="1">
     <w:abstractNumId w:val="1"/>
   </w:num>
-  <w:num w:numId="2" w16cid:durableId="771709976">
+  <w:num w:numId="2">
     <w:abstractNumId w:val="0"/>
   </w:num>
-  <w:num w:numId="3" w16cid:durableId="64770282">
+  <w:num w:numId="3">
     <w:abstractNumId w:val="2"/>
   </w:num>
 </w:numbering>
 </file>
 
 <file path=word/styles.xml><?xml version="1.0" encoding="utf-8"?>
-<w:styles xmlns:mc="http://schemas.openxmlformats.org/markup-compatibility/2006" xmlns:r="http://schemas.openxmlformats.org/officeDocument/2006/relationships" xmlns:w="http://schemas.openxmlformats.org/wordprocessingml/2006/main" xmlns:w14="http://schemas.microsoft.com/office/word/2010/wordml" xmlns:w15="http://schemas.microsoft.com/office/word/2012/wordml" xmlns:w16cex="http://schemas.microsoft.com/office/word/2018/wordml/cex" xmlns:w16cid="http://schemas.microsoft.com/office/word/2016/wordml/cid" xmlns:w16="http://schemas.microsoft.com/office/word/2018/wordml" xmlns:w16du="http://schemas.microsoft.com/office/word/2023/wordml/word16du" xmlns:w16sdtdh="http://schemas.microsoft.com/office/word/2020/wordml/sdtdatahash" xmlns:w16se="http://schemas.microsoft.com/office/word/2015/wordml/symex" mc:Ignorable="w14 w15 w16se w16cid w16 w16cex w16sdtdh w16du">
+<w:styles xmlns:mc="http://schemas.openxmlformats.org/markup-compatibility/2006" xmlns:r="http://schemas.openxmlformats.org/officeDocument/2006/relationships" xmlns:w="http://schemas.openxmlformats.org/wordprocessingml/2006/main" xmlns:w14="http://schemas.microsoft.com/office/word/2010/wordml" xmlns:w15="http://schemas.microsoft.com/office/word/2012/wordml" mc:Ignorable="w14 w15">
   <w:docDefaults>
     <w:rPrDefault>
       <w:rPr>
@@ -1528,7 +1896,7 @@
       </w:pPr>
     </w:pPrDefault>
   </w:docDefaults>
-  <w:latentStyles w:defLockedState="0" w:defUIPriority="99" w:defSemiHidden="0" w:defUnhideWhenUsed="0" w:defQFormat="0" w:count="376">
+  <w:latentStyles w:defLockedState="0" w:defUIPriority="99" w:defSemiHidden="0" w:defUnhideWhenUsed="0" w:defQFormat="0" w:count="371">
     <w:lsdException w:name="Normal" w:uiPriority="0" w:qFormat="1"/>
     <w:lsdException w:name="heading 1" w:uiPriority="9" w:qFormat="1"/>
     <w:lsdException w:name="heading 2" w:semiHidden="1" w:uiPriority="9" w:unhideWhenUsed="1" w:qFormat="1"/>
@@ -1900,11 +2268,6 @@
     <w:lsdException w:name="List Table 5 Dark Accent 6" w:uiPriority="50"/>
     <w:lsdException w:name="List Table 6 Colorful Accent 6" w:uiPriority="51"/>
     <w:lsdException w:name="List Table 7 Colorful Accent 6" w:uiPriority="52"/>
-    <w:lsdException w:name="Mention" w:semiHidden="1" w:unhideWhenUsed="1"/>
-    <w:lsdException w:name="Smart Hyperlink" w:semiHidden="1" w:unhideWhenUsed="1"/>
-    <w:lsdException w:name="Hashtag" w:semiHidden="1" w:unhideWhenUsed="1"/>
-    <w:lsdException w:name="Unresolved Mention" w:semiHidden="1" w:unhideWhenUsed="1"/>
-    <w:lsdException w:name="Smart Link" w:semiHidden="1" w:unhideWhenUsed="1"/>
   </w:latentStyles>
   <w:style w:type="paragraph" w:default="1" w:styleId="Normal">
     <w:name w:val="Normal"/>

</xml_diff>

<commit_message>
Adds Visualization to the Final Report
</commit_message>
<xml_diff>
--- a/Final Report.docx
+++ b/Final Report.docx
@@ -1,6 +1,6 @@
 
 <file path=word/document.xml><?xml version="1.0" encoding="utf-8"?>
-<w:document xmlns:wpc="http://schemas.microsoft.com/office/word/2010/wordprocessingCanvas" xmlns:mc="http://schemas.openxmlformats.org/markup-compatibility/2006" xmlns:o="urn:schemas-microsoft-com:office:office" xmlns:r="http://schemas.openxmlformats.org/officeDocument/2006/relationships" xmlns:m="http://schemas.openxmlformats.org/officeDocument/2006/math" xmlns:v="urn:schemas-microsoft-com:vml" xmlns:wp14="http://schemas.microsoft.com/office/word/2010/wordprocessingDrawing" xmlns:wp="http://schemas.openxmlformats.org/drawingml/2006/wordprocessingDrawing" xmlns:w10="urn:schemas-microsoft-com:office:word" xmlns:w="http://schemas.openxmlformats.org/wordprocessingml/2006/main" xmlns:w14="http://schemas.microsoft.com/office/word/2010/wordml" xmlns:w15="http://schemas.microsoft.com/office/word/2012/wordml" xmlns:wpg="http://schemas.microsoft.com/office/word/2010/wordprocessingGroup" xmlns:wpi="http://schemas.microsoft.com/office/word/2010/wordprocessingInk" xmlns:wne="http://schemas.microsoft.com/office/word/2006/wordml" xmlns:wps="http://schemas.microsoft.com/office/word/2010/wordprocessingShape" mc:Ignorable="w14 w15 wp14">
+<w:document xmlns:wpc="http://schemas.microsoft.com/office/word/2010/wordprocessingCanvas" xmlns:cx="http://schemas.microsoft.com/office/drawing/2014/chartex" xmlns:cx1="http://schemas.microsoft.com/office/drawing/2015/9/8/chartex" xmlns:cx2="http://schemas.microsoft.com/office/drawing/2015/10/21/chartex" xmlns:cx3="http://schemas.microsoft.com/office/drawing/2016/5/9/chartex" xmlns:cx4="http://schemas.microsoft.com/office/drawing/2016/5/10/chartex" xmlns:cx5="http://schemas.microsoft.com/office/drawing/2016/5/11/chartex" xmlns:cx6="http://schemas.microsoft.com/office/drawing/2016/5/12/chartex" xmlns:cx7="http://schemas.microsoft.com/office/drawing/2016/5/13/chartex" xmlns:cx8="http://schemas.microsoft.com/office/drawing/2016/5/14/chartex" xmlns:mc="http://schemas.openxmlformats.org/markup-compatibility/2006" xmlns:aink="http://schemas.microsoft.com/office/drawing/2016/ink" xmlns:am3d="http://schemas.microsoft.com/office/drawing/2017/model3d" xmlns:o="urn:schemas-microsoft-com:office:office" xmlns:oel="http://schemas.microsoft.com/office/2019/extlst" xmlns:r="http://schemas.openxmlformats.org/officeDocument/2006/relationships" xmlns:m="http://schemas.openxmlformats.org/officeDocument/2006/math" xmlns:v="urn:schemas-microsoft-com:vml" xmlns:wp14="http://schemas.microsoft.com/office/word/2010/wordprocessingDrawing" xmlns:wp="http://schemas.openxmlformats.org/drawingml/2006/wordprocessingDrawing" xmlns:w10="urn:schemas-microsoft-com:office:word" xmlns:w="http://schemas.openxmlformats.org/wordprocessingml/2006/main" xmlns:w14="http://schemas.microsoft.com/office/word/2010/wordml" xmlns:w15="http://schemas.microsoft.com/office/word/2012/wordml" xmlns:w16cex="http://schemas.microsoft.com/office/word/2018/wordml/cex" xmlns:w16cid="http://schemas.microsoft.com/office/word/2016/wordml/cid" xmlns:w16="http://schemas.microsoft.com/office/word/2018/wordml" xmlns:w16du="http://schemas.microsoft.com/office/word/2023/wordml/word16du" xmlns:w16sdtdh="http://schemas.microsoft.com/office/word/2020/wordml/sdtdatahash" xmlns:w16se="http://schemas.microsoft.com/office/word/2015/wordml/symex" xmlns:wpg="http://schemas.microsoft.com/office/word/2010/wordprocessingGroup" xmlns:wpi="http://schemas.microsoft.com/office/word/2010/wordprocessingInk" xmlns:wne="http://schemas.microsoft.com/office/word/2006/wordml" xmlns:wps="http://schemas.microsoft.com/office/word/2010/wordprocessingShape" mc:Ignorable="w14 w15 w16se w16cid w16 w16cex w16sdtdh w16du wp14">
   <w:body>
     <w:p>
       <w:pPr>
@@ -640,7 +640,7 @@
           <w:rFonts w:ascii="Times New Roman" w:eastAsia="Times New Roman" w:hAnsi="Times New Roman" w:cs="Times New Roman"/>
           <w:b/>
         </w:rPr>
-        <w:t>Analysis</w:t>
+        <w:t>Visualisation</w:t>
       </w:r>
     </w:p>
     <w:p>
@@ -664,56 +664,394 @@
           <w:rFonts w:ascii="Times New Roman" w:eastAsia="Times New Roman" w:hAnsi="Times New Roman" w:cs="Times New Roman"/>
           <w:b/>
         </w:rPr>
-        <w:t>Statistical test used to test the hypotheses and output (</w:t>
-      </w:r>
+        <w:t xml:space="preserve">Appropriate plot for the </w:t>
+      </w:r>
+      <w:proofErr w:type="gramStart"/>
+      <w:r>
+        <w:rPr>
+          <w:rFonts w:ascii="Times New Roman" w:eastAsia="Times New Roman" w:hAnsi="Times New Roman" w:cs="Times New Roman"/>
+          <w:b/>
+        </w:rPr>
+        <w:t>RQ(</w:t>
+      </w:r>
+      <w:proofErr w:type="gramEnd"/>
       <w:r>
         <w:rPr>
           <w:rFonts w:ascii="Times New Roman" w:eastAsia="Times New Roman" w:hAnsi="Times New Roman" w:cs="Times New Roman"/>
           <w:b/>
           <w:bCs/>
         </w:rPr>
-        <w:t>75 words)</w:t>
-      </w:r>
-      <w:r>
-        <w:rPr>
-          <w:rFonts w:ascii="Times New Roman" w:eastAsia="Times New Roman" w:hAnsi="Times New Roman" w:cs="Times New Roman"/>
-          <w:b/>
-        </w:rPr>
-        <w:t xml:space="preserve"> </w:t>
-      </w:r>
-    </w:p>
-    <w:p>
-      <w:pPr>
-        <w:pStyle w:val="ListParagraph"/>
-        <w:ind w:left="1440"/>
-        <w:jc w:val="both"/>
-        <w:rPr>
-          <w:rFonts w:ascii="Times New Roman" w:eastAsia="Times New Roman" w:hAnsi="Times New Roman" w:cs="Times New Roman"/>
-        </w:rPr>
-      </w:pPr>
-      <w:r>
-        <w:rPr>
-          <w:rFonts w:ascii="Times New Roman" w:eastAsia="Times New Roman" w:hAnsi="Times New Roman" w:cs="Times New Roman"/>
-        </w:rPr>
-        <w:t xml:space="preserve">The Wilcoxon Rank-Sum Test was used to test the hypotheses as the data violates normality, confirmed by the Shapiro-Wilk test and histogram. This non-parametric test compares the distributions of log-transformed daily COVID-19 vaccinations </w:t>
-      </w:r>
-      <w:r>
-        <w:rPr>
-          <w:rFonts w:ascii="Times New Roman" w:eastAsia="Times New Roman" w:hAnsi="Times New Roman" w:cs="Times New Roman"/>
-        </w:rPr>
-        <w:lastRenderedPageBreak/>
-        <w:t>between Alaska and the District of Columbia, addressing the research question by identifying significant differences.</w:t>
-      </w:r>
-    </w:p>
-    <w:p>
-      <w:pPr>
-        <w:pStyle w:val="ListParagraph"/>
-        <w:ind w:left="1440"/>
-        <w:jc w:val="both"/>
+        <w:t>50 words)</w:t>
+      </w:r>
+    </w:p>
+    <w:p>
+      <w:pPr>
+        <w:pStyle w:val="ListParagraph"/>
+        <w:ind w:left="1440"/>
+        <w:jc w:val="both"/>
+        <w:rPr>
+          <w:rFonts w:ascii="Times New Roman" w:eastAsia="Times New Roman" w:hAnsi="Times New Roman" w:cs="Times New Roman"/>
+          <w:b/>
+          <w:bCs/>
+        </w:rPr>
+      </w:pPr>
+      <w:r>
+        <w:rPr>
+          <w:rFonts w:ascii="Times New Roman" w:eastAsia="Times New Roman" w:hAnsi="Times New Roman" w:cs="Times New Roman"/>
+          <w:b/>
+          <w:bCs/>
+        </w:rPr>
+        <w:t>Box Plot</w:t>
+      </w:r>
+    </w:p>
+    <w:p>
+      <w:pPr>
+        <w:pStyle w:val="ListParagraph"/>
+        <w:keepNext/>
+        <w:ind w:left="1440"/>
+        <w:jc w:val="both"/>
+        <w:rPr>
+          <w:rFonts w:ascii="Times New Roman" w:hAnsi="Times New Roman" w:cs="Times New Roman"/>
+        </w:rPr>
+      </w:pPr>
+      <w:r>
         <w:rPr>
           <w:rFonts w:ascii="Times New Roman" w:eastAsia="Times New Roman" w:hAnsi="Times New Roman" w:cs="Times New Roman"/>
           <w:i/>
           <w:iCs/>
+          <w:noProof/>
+          <w:lang w:val="en-US"/>
+        </w:rPr>
+        <w:drawing>
+          <wp:inline distT="0" distB="0" distL="0" distR="0" wp14:anchorId="2C4C8ABE" wp14:editId="0F7357B8">
+            <wp:extent cx="5039428" cy="3429479"/>
+            <wp:effectExtent l="0" t="0" r="0" b="0"/>
+            <wp:docPr id="228038174" name="Picture 1" descr="A graph of covid-19 vaccinations&#10;&#10;Description automatically generated"/>
+            <wp:cNvGraphicFramePr>
+              <a:graphicFrameLocks xmlns:a="http://schemas.openxmlformats.org/drawingml/2006/main" noChangeAspect="1"/>
+            </wp:cNvGraphicFramePr>
+            <a:graphic xmlns:a="http://schemas.openxmlformats.org/drawingml/2006/main">
+              <a:graphicData uri="http://schemas.openxmlformats.org/drawingml/2006/picture">
+                <pic:pic xmlns:pic="http://schemas.openxmlformats.org/drawingml/2006/picture">
+                  <pic:nvPicPr>
+                    <pic:cNvPr id="228038174" name="Picture 1" descr="A graph of covid-19 vaccinations&#10;&#10;Description automatically generated"/>
+                    <pic:cNvPicPr/>
+                  </pic:nvPicPr>
+                  <pic:blipFill>
+                    <a:blip r:embed="rId5">
+                      <a:extLst>
+                        <a:ext uri="{28A0092B-C50C-407E-A947-70E740481C1C}">
+                          <a14:useLocalDpi xmlns:a14="http://schemas.microsoft.com/office/drawing/2010/main" val="0"/>
+                        </a:ext>
+                      </a:extLst>
+                    </a:blip>
+                    <a:stretch>
+                      <a:fillRect/>
+                    </a:stretch>
+                  </pic:blipFill>
+                  <pic:spPr>
+                    <a:xfrm>
+                      <a:off x="0" y="0"/>
+                      <a:ext cx="5039428" cy="3429479"/>
+                    </a:xfrm>
+                    <a:prstGeom prst="rect">
+                      <a:avLst/>
+                    </a:prstGeom>
+                  </pic:spPr>
+                </pic:pic>
+              </a:graphicData>
+            </a:graphic>
+          </wp:inline>
+        </w:drawing>
+      </w:r>
+    </w:p>
+    <w:p>
+      <w:pPr>
+        <w:pStyle w:val="Caption"/>
+        <w:jc w:val="both"/>
+        <w:rPr>
+          <w:rFonts w:ascii="Times New Roman" w:eastAsia="Times New Roman" w:hAnsi="Times New Roman" w:cs="Times New Roman"/>
+          <w:sz w:val="24"/>
+          <w:szCs w:val="24"/>
+        </w:rPr>
+      </w:pPr>
+      <w:bookmarkStart w:id="0" w:name="_Ref186304980"/>
+      <w:bookmarkStart w:id="1" w:name="_Ref186303461"/>
+      <w:r>
+        <w:rPr>
+          <w:rFonts w:ascii="Times New Roman" w:hAnsi="Times New Roman" w:cs="Times New Roman"/>
+          <w:sz w:val="24"/>
+          <w:szCs w:val="24"/>
+        </w:rPr>
+        <w:t xml:space="preserve">Figure </w:t>
+      </w:r>
+      <w:r>
+        <w:rPr>
+          <w:rFonts w:ascii="Times New Roman" w:hAnsi="Times New Roman" w:cs="Times New Roman"/>
+          <w:sz w:val="24"/>
+          <w:szCs w:val="24"/>
+        </w:rPr>
+        <w:fldChar w:fldCharType="begin"/>
+      </w:r>
+      <w:r>
+        <w:rPr>
+          <w:rFonts w:ascii="Times New Roman" w:hAnsi="Times New Roman" w:cs="Times New Roman"/>
+          <w:sz w:val="24"/>
+          <w:szCs w:val="24"/>
+        </w:rPr>
+        <w:instrText xml:space="preserve"> SEQ Figure \* ARABIC </w:instrText>
+      </w:r>
+      <w:r>
+        <w:rPr>
+          <w:rFonts w:ascii="Times New Roman" w:hAnsi="Times New Roman" w:cs="Times New Roman"/>
+          <w:sz w:val="24"/>
+          <w:szCs w:val="24"/>
+        </w:rPr>
+        <w:fldChar w:fldCharType="separate"/>
+      </w:r>
+      <w:r>
+        <w:rPr>
+          <w:rFonts w:ascii="Times New Roman" w:hAnsi="Times New Roman" w:cs="Times New Roman"/>
+          <w:noProof/>
+          <w:sz w:val="24"/>
+          <w:szCs w:val="24"/>
+        </w:rPr>
+        <w:t>1</w:t>
+      </w:r>
+      <w:r>
+        <w:rPr>
+          <w:rFonts w:ascii="Times New Roman" w:hAnsi="Times New Roman" w:cs="Times New Roman"/>
+          <w:noProof/>
+          <w:sz w:val="24"/>
+          <w:szCs w:val="24"/>
+        </w:rPr>
+        <w:fldChar w:fldCharType="end"/>
+      </w:r>
+      <w:bookmarkEnd w:id="0"/>
+      <w:r>
+        <w:rPr>
+          <w:rFonts w:ascii="Times New Roman" w:hAnsi="Times New Roman" w:cs="Times New Roman"/>
+          <w:sz w:val="24"/>
+          <w:szCs w:val="24"/>
+          <w:lang w:val="en-US"/>
+        </w:rPr>
+        <w:t xml:space="preserve"> Daily COVID-19 Vaccination Rates in Alaska and District of Columbia for 2021 and 2023</w:t>
+      </w:r>
+      <w:bookmarkEnd w:id="1"/>
+    </w:p>
+    <w:p>
+      <w:pPr>
+        <w:pStyle w:val="ListParagraph"/>
+        <w:ind w:left="1440"/>
+        <w:jc w:val="both"/>
+        <w:rPr>
+          <w:rFonts w:ascii="Times New Roman" w:eastAsia="Times New Roman" w:hAnsi="Times New Roman" w:cs="Times New Roman"/>
+          <w:b/>
+          <w:bCs/>
+        </w:rPr>
+      </w:pPr>
+      <w:r>
+        <w:rPr>
+          <w:rFonts w:ascii="Times New Roman" w:eastAsia="Times New Roman" w:hAnsi="Times New Roman" w:cs="Times New Roman"/>
+        </w:rPr>
+        <w:t xml:space="preserve">The </w:t>
+      </w:r>
+      <w:r>
+        <w:rPr>
+          <w:rFonts w:ascii="Times New Roman" w:eastAsia="Times New Roman" w:hAnsi="Times New Roman" w:cs="Times New Roman"/>
+          <w:b/>
+          <w:bCs/>
+        </w:rPr>
+        <w:t>box plot</w:t>
+      </w:r>
+      <w:r>
+        <w:rPr>
+          <w:rFonts w:ascii="Times New Roman" w:eastAsia="Times New Roman" w:hAnsi="Times New Roman" w:cs="Times New Roman"/>
+        </w:rPr>
+        <w:t xml:space="preserve"> is an appropriate visualization for the research question: </w:t>
+      </w:r>
+      <w:r>
+        <w:rPr>
+          <w:rFonts w:ascii="Times New Roman" w:eastAsia="Times New Roman" w:hAnsi="Times New Roman" w:cs="Times New Roman"/>
+          <w:b/>
+          <w:bCs/>
+        </w:rPr>
+        <w:t>"Is there a difference in the mean number of daily COVID vaccinations between the District of Columbia and Alaska in 2021 and 2023?".</w:t>
+      </w:r>
+      <w:r>
+        <w:rPr>
+          <w:rFonts w:ascii="Times New Roman" w:eastAsia="Times New Roman" w:hAnsi="Times New Roman" w:cs="Times New Roman"/>
+        </w:rPr>
+        <w:t xml:space="preserve"> The box plot answers the research question by visually comparing daily vaccination rates for Alaska and the District of Columbia in 2021 and 2023. It shows variations between the two locations and highlights significant changes over time, providing clear insights into differences in vaccination trends and supporting mean comparison analysis.</w:t>
+      </w:r>
+    </w:p>
+    <w:p>
+      <w:pPr>
+        <w:pStyle w:val="ListParagraph"/>
+        <w:ind w:left="1440"/>
+        <w:jc w:val="both"/>
+        <w:rPr>
+          <w:rFonts w:ascii="Times New Roman" w:eastAsia="Times New Roman" w:hAnsi="Times New Roman" w:cs="Times New Roman"/>
+        </w:rPr>
+      </w:pPr>
+    </w:p>
+    <w:p>
+      <w:pPr>
+        <w:pStyle w:val="ListParagraph"/>
+        <w:ind w:left="1440"/>
+        <w:jc w:val="both"/>
+        <w:rPr>
+          <w:rFonts w:ascii="Times New Roman" w:eastAsia="Times New Roman" w:hAnsi="Times New Roman" w:cs="Times New Roman"/>
+        </w:rPr>
+      </w:pPr>
+    </w:p>
+    <w:p>
+      <w:pPr>
+        <w:pStyle w:val="ListParagraph"/>
+        <w:ind w:left="1440"/>
+        <w:jc w:val="both"/>
+        <w:rPr>
+          <w:rFonts w:ascii="Times New Roman" w:eastAsia="Times New Roman" w:hAnsi="Times New Roman" w:cs="Times New Roman"/>
+        </w:rPr>
+      </w:pPr>
+    </w:p>
+    <w:p>
+      <w:pPr>
+        <w:pStyle w:val="ListParagraph"/>
+        <w:ind w:left="1440"/>
+        <w:jc w:val="both"/>
+        <w:rPr>
+          <w:rFonts w:ascii="Times New Roman" w:eastAsia="Times New Roman" w:hAnsi="Times New Roman" w:cs="Times New Roman"/>
+        </w:rPr>
+      </w:pPr>
+    </w:p>
+    <w:p>
+      <w:pPr>
+        <w:pStyle w:val="ListParagraph"/>
+        <w:ind w:left="1440"/>
+        <w:jc w:val="both"/>
+        <w:rPr>
+          <w:rFonts w:ascii="Times New Roman" w:eastAsia="Times New Roman" w:hAnsi="Times New Roman" w:cs="Times New Roman"/>
+        </w:rPr>
+      </w:pPr>
+    </w:p>
+    <w:p>
+      <w:pPr>
+        <w:pStyle w:val="ListParagraph"/>
+        <w:ind w:left="1440"/>
+        <w:jc w:val="both"/>
+        <w:rPr>
+          <w:rFonts w:ascii="Times New Roman" w:eastAsia="Times New Roman" w:hAnsi="Times New Roman" w:cs="Times New Roman"/>
+        </w:rPr>
+      </w:pPr>
+    </w:p>
+    <w:p>
+      <w:pPr>
+        <w:pStyle w:val="ListParagraph"/>
+        <w:ind w:left="1440"/>
+        <w:jc w:val="both"/>
+        <w:rPr>
+          <w:rFonts w:ascii="Times New Roman" w:eastAsia="Times New Roman" w:hAnsi="Times New Roman" w:cs="Times New Roman"/>
+        </w:rPr>
+      </w:pPr>
+    </w:p>
+    <w:p>
+      <w:pPr>
+        <w:pStyle w:val="ListParagraph"/>
+        <w:ind w:left="1440"/>
+        <w:jc w:val="both"/>
+        <w:rPr>
+          <w:rFonts w:ascii="Times New Roman" w:eastAsia="Times New Roman" w:hAnsi="Times New Roman" w:cs="Times New Roman"/>
+        </w:rPr>
+      </w:pPr>
+    </w:p>
+    <w:p>
+      <w:pPr>
+        <w:pStyle w:val="ListParagraph"/>
+        <w:ind w:left="1440"/>
+        <w:jc w:val="both"/>
+        <w:rPr>
+          <w:rFonts w:ascii="Times New Roman" w:eastAsia="Times New Roman" w:hAnsi="Times New Roman" w:cs="Times New Roman"/>
+        </w:rPr>
+      </w:pPr>
+    </w:p>
+    <w:p>
+      <w:pPr>
+        <w:pStyle w:val="ListParagraph"/>
+        <w:ind w:left="1440"/>
+        <w:jc w:val="both"/>
+        <w:rPr>
+          <w:rFonts w:ascii="Times New Roman" w:eastAsia="Times New Roman" w:hAnsi="Times New Roman" w:cs="Times New Roman"/>
+        </w:rPr>
+      </w:pPr>
+    </w:p>
+    <w:p>
+      <w:pPr>
+        <w:pStyle w:val="ListParagraph"/>
+        <w:ind w:left="1440"/>
+        <w:jc w:val="both"/>
+        <w:rPr>
+          <w:rFonts w:ascii="Times New Roman" w:eastAsia="Times New Roman" w:hAnsi="Times New Roman" w:cs="Times New Roman"/>
+        </w:rPr>
+      </w:pPr>
+    </w:p>
+    <w:p>
+      <w:pPr>
+        <w:pStyle w:val="ListParagraph"/>
+        <w:ind w:left="1440"/>
+        <w:jc w:val="both"/>
+        <w:rPr>
+          <w:rFonts w:ascii="Times New Roman" w:eastAsia="Times New Roman" w:hAnsi="Times New Roman" w:cs="Times New Roman"/>
+        </w:rPr>
+      </w:pPr>
+    </w:p>
+    <w:p>
+      <w:pPr>
+        <w:pStyle w:val="ListParagraph"/>
+        <w:ind w:left="1440"/>
+        <w:jc w:val="both"/>
+        <w:rPr>
+          <w:rFonts w:ascii="Times New Roman" w:eastAsia="Times New Roman" w:hAnsi="Times New Roman" w:cs="Times New Roman"/>
+        </w:rPr>
+      </w:pPr>
+    </w:p>
+    <w:p>
+      <w:pPr>
+        <w:pStyle w:val="ListParagraph"/>
+        <w:ind w:left="1440"/>
+        <w:jc w:val="both"/>
+        <w:rPr>
+          <w:rFonts w:ascii="Times New Roman" w:eastAsia="Times New Roman" w:hAnsi="Times New Roman" w:cs="Times New Roman"/>
+        </w:rPr>
+      </w:pPr>
+    </w:p>
+    <w:p>
+      <w:pPr>
+        <w:pStyle w:val="ListParagraph"/>
+        <w:ind w:left="1440"/>
+        <w:jc w:val="both"/>
+        <w:rPr>
+          <w:rFonts w:ascii="Times New Roman" w:eastAsia="Times New Roman" w:hAnsi="Times New Roman" w:cs="Times New Roman"/>
+        </w:rPr>
+      </w:pPr>
+    </w:p>
+    <w:p>
+      <w:pPr>
+        <w:pStyle w:val="ListParagraph"/>
+        <w:ind w:left="1440"/>
+        <w:jc w:val="both"/>
+        <w:rPr>
+          <w:rFonts w:ascii="Times New Roman" w:eastAsia="Times New Roman" w:hAnsi="Times New Roman" w:cs="Times New Roman"/>
+        </w:rPr>
+      </w:pPr>
+    </w:p>
+    <w:p>
+      <w:pPr>
+        <w:pStyle w:val="ListParagraph"/>
+        <w:ind w:left="1440"/>
+        <w:jc w:val="both"/>
+        <w:rPr>
+          <w:rFonts w:ascii="Times New Roman" w:eastAsia="Times New Roman" w:hAnsi="Times New Roman" w:cs="Times New Roman"/>
         </w:rPr>
       </w:pPr>
     </w:p>
@@ -729,6 +1067,1252 @@
         <w:rPr>
           <w:rFonts w:ascii="Times New Roman" w:eastAsia="Times New Roman" w:hAnsi="Times New Roman" w:cs="Times New Roman"/>
           <w:b/>
+          <w:i/>
+          <w:iCs/>
+        </w:rPr>
+      </w:pPr>
+      <w:r>
+        <w:rPr>
+          <w:rFonts w:ascii="Times New Roman" w:eastAsia="Times New Roman" w:hAnsi="Times New Roman" w:cs="Times New Roman"/>
+          <w:b/>
+        </w:rPr>
+        <w:t>Additional information relating to understanding the data (optional) (</w:t>
+      </w:r>
+      <w:r>
+        <w:rPr>
+          <w:rFonts w:ascii="Times New Roman" w:eastAsia="Times New Roman" w:hAnsi="Times New Roman" w:cs="Times New Roman"/>
+          <w:b/>
+          <w:bCs/>
+        </w:rPr>
+        <w:t>50 words)</w:t>
+      </w:r>
+    </w:p>
+    <w:p>
+      <w:pPr>
+        <w:pStyle w:val="ListParagraph"/>
+        <w:ind w:left="1440"/>
+        <w:jc w:val="both"/>
+        <w:rPr>
+          <w:rFonts w:ascii="Times New Roman" w:eastAsia="Times New Roman" w:hAnsi="Times New Roman" w:cs="Times New Roman"/>
+          <w:b/>
+          <w:bCs/>
+        </w:rPr>
+      </w:pPr>
+      <w:r>
+        <w:rPr>
+          <w:rFonts w:ascii="Times New Roman" w:eastAsia="Times New Roman" w:hAnsi="Times New Roman" w:cs="Times New Roman"/>
+          <w:b/>
+          <w:bCs/>
+        </w:rPr>
+        <w:t>Histogram</w:t>
+      </w:r>
+    </w:p>
+    <w:p>
+      <w:pPr>
+        <w:pStyle w:val="ListParagraph"/>
+        <w:keepNext/>
+        <w:ind w:left="1440"/>
+        <w:jc w:val="both"/>
+        <w:rPr>
+          <w:rFonts w:ascii="Times New Roman" w:hAnsi="Times New Roman" w:cs="Times New Roman"/>
+        </w:rPr>
+      </w:pPr>
+      <w:r>
+        <w:rPr>
+          <w:rFonts w:ascii="Times New Roman" w:eastAsia="Times New Roman" w:hAnsi="Times New Roman" w:cs="Times New Roman"/>
+          <w:i/>
+          <w:iCs/>
+          <w:noProof/>
+          <w:lang w:val="en-US"/>
+        </w:rPr>
+        <w:drawing>
+          <wp:inline distT="0" distB="0" distL="0" distR="0" wp14:anchorId="56F8E644" wp14:editId="25A68FED">
+            <wp:extent cx="5039428" cy="3429479"/>
+            <wp:effectExtent l="0" t="0" r="0" b="0"/>
+            <wp:docPr id="701851469" name="Picture 4" descr="A graph with a red line&#10;&#10;Description automatically generated"/>
+            <wp:cNvGraphicFramePr>
+              <a:graphicFrameLocks xmlns:a="http://schemas.openxmlformats.org/drawingml/2006/main" noChangeAspect="1"/>
+            </wp:cNvGraphicFramePr>
+            <a:graphic xmlns:a="http://schemas.openxmlformats.org/drawingml/2006/main">
+              <a:graphicData uri="http://schemas.openxmlformats.org/drawingml/2006/picture">
+                <pic:pic xmlns:pic="http://schemas.openxmlformats.org/drawingml/2006/picture">
+                  <pic:nvPicPr>
+                    <pic:cNvPr id="701851469" name="Picture 4" descr="A graph with a red line&#10;&#10;Description automatically generated"/>
+                    <pic:cNvPicPr/>
+                  </pic:nvPicPr>
+                  <pic:blipFill>
+                    <a:blip r:embed="rId6">
+                      <a:extLst>
+                        <a:ext uri="{28A0092B-C50C-407E-A947-70E740481C1C}">
+                          <a14:useLocalDpi xmlns:a14="http://schemas.microsoft.com/office/drawing/2010/main" val="0"/>
+                        </a:ext>
+                      </a:extLst>
+                    </a:blip>
+                    <a:stretch>
+                      <a:fillRect/>
+                    </a:stretch>
+                  </pic:blipFill>
+                  <pic:spPr>
+                    <a:xfrm>
+                      <a:off x="0" y="0"/>
+                      <a:ext cx="5039428" cy="3429479"/>
+                    </a:xfrm>
+                    <a:prstGeom prst="rect">
+                      <a:avLst/>
+                    </a:prstGeom>
+                  </pic:spPr>
+                </pic:pic>
+              </a:graphicData>
+            </a:graphic>
+          </wp:inline>
+        </w:drawing>
+      </w:r>
+    </w:p>
+    <w:p>
+      <w:pPr>
+        <w:pStyle w:val="Caption"/>
+        <w:jc w:val="both"/>
+        <w:rPr>
+          <w:rFonts w:ascii="Times New Roman" w:hAnsi="Times New Roman" w:cs="Times New Roman"/>
+          <w:sz w:val="24"/>
+          <w:szCs w:val="24"/>
+        </w:rPr>
+      </w:pPr>
+      <w:r>
+        <w:rPr>
+          <w:rFonts w:ascii="Times New Roman" w:hAnsi="Times New Roman" w:cs="Times New Roman"/>
+          <w:sz w:val="24"/>
+          <w:szCs w:val="24"/>
+        </w:rPr>
+        <w:t xml:space="preserve">Figure </w:t>
+      </w:r>
+      <w:r>
+        <w:rPr>
+          <w:rFonts w:ascii="Times New Roman" w:hAnsi="Times New Roman" w:cs="Times New Roman"/>
+          <w:sz w:val="24"/>
+          <w:szCs w:val="24"/>
+        </w:rPr>
+        <w:fldChar w:fldCharType="begin"/>
+      </w:r>
+      <w:r>
+        <w:rPr>
+          <w:rFonts w:ascii="Times New Roman" w:hAnsi="Times New Roman" w:cs="Times New Roman"/>
+          <w:sz w:val="24"/>
+          <w:szCs w:val="24"/>
+        </w:rPr>
+        <w:instrText xml:space="preserve"> SEQ Figure \* ARABIC </w:instrText>
+      </w:r>
+      <w:r>
+        <w:rPr>
+          <w:rFonts w:ascii="Times New Roman" w:hAnsi="Times New Roman" w:cs="Times New Roman"/>
+          <w:sz w:val="24"/>
+          <w:szCs w:val="24"/>
+        </w:rPr>
+        <w:fldChar w:fldCharType="separate"/>
+      </w:r>
+      <w:r>
+        <w:rPr>
+          <w:rFonts w:ascii="Times New Roman" w:hAnsi="Times New Roman" w:cs="Times New Roman"/>
+          <w:noProof/>
+          <w:sz w:val="24"/>
+          <w:szCs w:val="24"/>
+        </w:rPr>
+        <w:t>2</w:t>
+      </w:r>
+      <w:r>
+        <w:rPr>
+          <w:rFonts w:ascii="Times New Roman" w:hAnsi="Times New Roman" w:cs="Times New Roman"/>
+          <w:noProof/>
+          <w:sz w:val="24"/>
+          <w:szCs w:val="24"/>
+        </w:rPr>
+        <w:fldChar w:fldCharType="end"/>
+      </w:r>
+      <w:r>
+        <w:rPr>
+          <w:rFonts w:ascii="Times New Roman" w:hAnsi="Times New Roman" w:cs="Times New Roman"/>
+          <w:sz w:val="24"/>
+          <w:szCs w:val="24"/>
+          <w:lang w:val="en-US"/>
+        </w:rPr>
+        <w:t xml:space="preserve"> Histogram of Daily COVID-19 Vaccinations with Bell Curve Overlay</w:t>
+      </w:r>
+      <w:r>
+        <w:rPr>
+          <w:rFonts w:ascii="Times New Roman" w:eastAsia="Times New Roman" w:hAnsi="Times New Roman" w:cs="Times New Roman"/>
+          <w:sz w:val="24"/>
+          <w:szCs w:val="24"/>
+        </w:rPr>
+        <w:t xml:space="preserve"> </w:t>
+      </w:r>
+    </w:p>
+    <w:p>
+      <w:pPr>
+        <w:pStyle w:val="ListParagraph"/>
+        <w:ind w:left="1440"/>
+        <w:jc w:val="both"/>
+        <w:rPr>
+          <w:rFonts w:ascii="Times New Roman" w:eastAsia="Times New Roman" w:hAnsi="Times New Roman" w:cs="Times New Roman"/>
+        </w:rPr>
+      </w:pPr>
+      <w:r>
+        <w:rPr>
+          <w:rFonts w:ascii="Times New Roman" w:eastAsia="Times New Roman" w:hAnsi="Times New Roman" w:cs="Times New Roman"/>
+        </w:rPr>
+        <w:t>This histogram was improved based on feedback from our data visualization assignment, ensuring it displays the dependent variable with a proper bell curve overlay. The histogram reveals a right-skewed distribution, indicating the data is not normally distributed. Most daily vaccinations are clustered near lower values, with some extreme outliers present.</w:t>
+      </w:r>
+    </w:p>
+    <w:p>
+      <w:pPr>
+        <w:pStyle w:val="ListParagraph"/>
+        <w:ind w:left="1440"/>
+        <w:jc w:val="both"/>
+        <w:rPr>
+          <w:rFonts w:ascii="Times New Roman" w:eastAsia="Times New Roman" w:hAnsi="Times New Roman" w:cs="Times New Roman"/>
+        </w:rPr>
+      </w:pPr>
+    </w:p>
+    <w:p>
+      <w:pPr>
+        <w:pStyle w:val="ListParagraph"/>
+        <w:ind w:left="1440"/>
+        <w:jc w:val="both"/>
+        <w:rPr>
+          <w:rFonts w:ascii="Times New Roman" w:eastAsia="Times New Roman" w:hAnsi="Times New Roman" w:cs="Times New Roman"/>
+        </w:rPr>
+      </w:pPr>
+    </w:p>
+    <w:p>
+      <w:pPr>
+        <w:pStyle w:val="ListParagraph"/>
+        <w:ind w:left="1440"/>
+        <w:jc w:val="both"/>
+        <w:rPr>
+          <w:rFonts w:ascii="Times New Roman" w:eastAsia="Times New Roman" w:hAnsi="Times New Roman" w:cs="Times New Roman"/>
+        </w:rPr>
+      </w:pPr>
+    </w:p>
+    <w:p>
+      <w:pPr>
+        <w:pStyle w:val="ListParagraph"/>
+        <w:ind w:left="1440"/>
+        <w:jc w:val="both"/>
+        <w:rPr>
+          <w:rFonts w:ascii="Times New Roman" w:eastAsia="Times New Roman" w:hAnsi="Times New Roman" w:cs="Times New Roman"/>
+        </w:rPr>
+      </w:pPr>
+    </w:p>
+    <w:p>
+      <w:pPr>
+        <w:pStyle w:val="ListParagraph"/>
+        <w:ind w:left="1440"/>
+        <w:jc w:val="both"/>
+        <w:rPr>
+          <w:rFonts w:ascii="Times New Roman" w:eastAsia="Times New Roman" w:hAnsi="Times New Roman" w:cs="Times New Roman"/>
+        </w:rPr>
+      </w:pPr>
+    </w:p>
+    <w:p>
+      <w:pPr>
+        <w:pStyle w:val="ListParagraph"/>
+        <w:ind w:left="1440"/>
+        <w:jc w:val="both"/>
+        <w:rPr>
+          <w:rFonts w:ascii="Times New Roman" w:eastAsia="Times New Roman" w:hAnsi="Times New Roman" w:cs="Times New Roman"/>
+        </w:rPr>
+      </w:pPr>
+    </w:p>
+    <w:p>
+      <w:pPr>
+        <w:pStyle w:val="ListParagraph"/>
+        <w:ind w:left="1440"/>
+        <w:jc w:val="both"/>
+        <w:rPr>
+          <w:rFonts w:ascii="Times New Roman" w:eastAsia="Times New Roman" w:hAnsi="Times New Roman" w:cs="Times New Roman"/>
+        </w:rPr>
+      </w:pPr>
+    </w:p>
+    <w:p>
+      <w:pPr>
+        <w:pStyle w:val="ListParagraph"/>
+        <w:ind w:left="1440"/>
+        <w:jc w:val="both"/>
+        <w:rPr>
+          <w:rFonts w:ascii="Times New Roman" w:eastAsia="Times New Roman" w:hAnsi="Times New Roman" w:cs="Times New Roman"/>
+        </w:rPr>
+      </w:pPr>
+    </w:p>
+    <w:p>
+      <w:pPr>
+        <w:pStyle w:val="ListParagraph"/>
+        <w:ind w:left="1440"/>
+        <w:jc w:val="both"/>
+        <w:rPr>
+          <w:rFonts w:ascii="Times New Roman" w:eastAsia="Times New Roman" w:hAnsi="Times New Roman" w:cs="Times New Roman"/>
+        </w:rPr>
+      </w:pPr>
+    </w:p>
+    <w:p>
+      <w:pPr>
+        <w:pStyle w:val="ListParagraph"/>
+        <w:ind w:left="1440"/>
+        <w:jc w:val="both"/>
+        <w:rPr>
+          <w:rFonts w:ascii="Times New Roman" w:eastAsia="Times New Roman" w:hAnsi="Times New Roman" w:cs="Times New Roman"/>
+        </w:rPr>
+      </w:pPr>
+    </w:p>
+    <w:p>
+      <w:pPr>
+        <w:pStyle w:val="ListParagraph"/>
+        <w:ind w:left="1440"/>
+        <w:jc w:val="both"/>
+        <w:rPr>
+          <w:rFonts w:ascii="Times New Roman" w:eastAsia="Times New Roman" w:hAnsi="Times New Roman" w:cs="Times New Roman"/>
+        </w:rPr>
+      </w:pPr>
+    </w:p>
+    <w:p>
+      <w:pPr>
+        <w:pStyle w:val="ListParagraph"/>
+        <w:ind w:left="1440"/>
+        <w:jc w:val="both"/>
+        <w:rPr>
+          <w:rFonts w:ascii="Times New Roman" w:eastAsia="Times New Roman" w:hAnsi="Times New Roman" w:cs="Times New Roman"/>
+        </w:rPr>
+      </w:pPr>
+    </w:p>
+    <w:p>
+      <w:pPr>
+        <w:pStyle w:val="ListParagraph"/>
+        <w:ind w:left="1440"/>
+        <w:jc w:val="both"/>
+        <w:rPr>
+          <w:rFonts w:ascii="Times New Roman" w:eastAsia="Times New Roman" w:hAnsi="Times New Roman" w:cs="Times New Roman"/>
+        </w:rPr>
+      </w:pPr>
+    </w:p>
+    <w:p>
+      <w:pPr>
+        <w:pStyle w:val="ListParagraph"/>
+        <w:ind w:left="1440"/>
+        <w:jc w:val="both"/>
+        <w:rPr>
+          <w:rFonts w:ascii="Times New Roman" w:eastAsia="Times New Roman" w:hAnsi="Times New Roman" w:cs="Times New Roman"/>
+        </w:rPr>
+      </w:pPr>
+    </w:p>
+    <w:p>
+      <w:pPr>
+        <w:pStyle w:val="ListParagraph"/>
+        <w:ind w:left="1440"/>
+        <w:jc w:val="both"/>
+        <w:rPr>
+          <w:rFonts w:ascii="Times New Roman" w:eastAsia="Times New Roman" w:hAnsi="Times New Roman" w:cs="Times New Roman"/>
+        </w:rPr>
+      </w:pPr>
+    </w:p>
+    <w:p>
+      <w:pPr>
+        <w:pStyle w:val="ListParagraph"/>
+        <w:ind w:left="1440"/>
+        <w:jc w:val="both"/>
+        <w:rPr>
+          <w:rFonts w:ascii="Times New Roman" w:eastAsia="Times New Roman" w:hAnsi="Times New Roman" w:cs="Times New Roman"/>
+        </w:rPr>
+      </w:pPr>
+    </w:p>
+    <w:p>
+      <w:pPr>
+        <w:pStyle w:val="ListParagraph"/>
+        <w:ind w:left="1440"/>
+        <w:jc w:val="both"/>
+        <w:rPr>
+          <w:rFonts w:ascii="Times New Roman" w:eastAsia="Times New Roman" w:hAnsi="Times New Roman" w:cs="Times New Roman"/>
+        </w:rPr>
+      </w:pPr>
+    </w:p>
+    <w:p>
+      <w:pPr>
+        <w:pStyle w:val="ListParagraph"/>
+        <w:ind w:left="1440"/>
+        <w:jc w:val="both"/>
+        <w:rPr>
+          <w:rFonts w:ascii="Times New Roman" w:eastAsia="Times New Roman" w:hAnsi="Times New Roman" w:cs="Times New Roman"/>
+        </w:rPr>
+      </w:pPr>
+    </w:p>
+    <w:p>
+      <w:pPr>
+        <w:pStyle w:val="ListParagraph"/>
+        <w:ind w:left="1440"/>
+        <w:jc w:val="both"/>
+        <w:rPr>
+          <w:rFonts w:ascii="Times New Roman" w:eastAsia="Times New Roman" w:hAnsi="Times New Roman" w:cs="Times New Roman"/>
+        </w:rPr>
+      </w:pPr>
+    </w:p>
+    <w:p>
+      <w:pPr>
+        <w:pStyle w:val="ListParagraph"/>
+        <w:ind w:left="1440"/>
+        <w:jc w:val="both"/>
+        <w:rPr>
+          <w:rFonts w:ascii="Times New Roman" w:eastAsia="Times New Roman" w:hAnsi="Times New Roman" w:cs="Times New Roman"/>
+        </w:rPr>
+      </w:pPr>
+    </w:p>
+    <w:p>
+      <w:pPr>
+        <w:pStyle w:val="ListParagraph"/>
+        <w:ind w:left="1440"/>
+        <w:jc w:val="both"/>
+        <w:rPr>
+          <w:rFonts w:ascii="Times New Roman" w:eastAsia="Times New Roman" w:hAnsi="Times New Roman" w:cs="Times New Roman"/>
+        </w:rPr>
+      </w:pPr>
+    </w:p>
+    <w:p>
+      <w:pPr>
+        <w:pStyle w:val="ListParagraph"/>
+        <w:ind w:left="1440"/>
+        <w:jc w:val="both"/>
+        <w:rPr>
+          <w:rFonts w:ascii="Times New Roman" w:eastAsia="Times New Roman" w:hAnsi="Times New Roman" w:cs="Times New Roman"/>
+          <w:b/>
+        </w:rPr>
+      </w:pPr>
+      <w:r>
+        <w:rPr>
+          <w:rFonts w:ascii="Times New Roman" w:eastAsia="Times New Roman" w:hAnsi="Times New Roman" w:cs="Times New Roman"/>
+          <w:b/>
+        </w:rPr>
+        <w:t>Log Transformed Histogram</w:t>
+      </w:r>
+    </w:p>
+    <w:p>
+      <w:pPr>
+        <w:pStyle w:val="ListParagraph"/>
+        <w:keepNext/>
+        <w:ind w:left="1440"/>
+        <w:jc w:val="both"/>
+        <w:rPr>
+          <w:rFonts w:ascii="Times New Roman" w:hAnsi="Times New Roman" w:cs="Times New Roman"/>
+        </w:rPr>
+      </w:pPr>
+      <w:r>
+        <w:rPr>
+          <w:rFonts w:ascii="Times New Roman" w:eastAsia="Times New Roman" w:hAnsi="Times New Roman" w:cs="Times New Roman"/>
+          <w:noProof/>
+          <w:lang w:val="en-US"/>
+        </w:rPr>
+        <w:drawing>
+          <wp:inline distT="0" distB="0" distL="0" distR="0" wp14:anchorId="01EC4D0B" wp14:editId="61545F95">
+            <wp:extent cx="5039428" cy="3429479"/>
+            <wp:effectExtent l="0" t="0" r="0" b="0"/>
+            <wp:docPr id="398693303" name="Picture 1" descr="A graph with a red line&#10;&#10;Description automatically generated"/>
+            <wp:cNvGraphicFramePr>
+              <a:graphicFrameLocks xmlns:a="http://schemas.openxmlformats.org/drawingml/2006/main" noChangeAspect="1"/>
+            </wp:cNvGraphicFramePr>
+            <a:graphic xmlns:a="http://schemas.openxmlformats.org/drawingml/2006/main">
+              <a:graphicData uri="http://schemas.openxmlformats.org/drawingml/2006/picture">
+                <pic:pic xmlns:pic="http://schemas.openxmlformats.org/drawingml/2006/picture">
+                  <pic:nvPicPr>
+                    <pic:cNvPr id="398693303" name="Picture 1" descr="A graph with a red line&#10;&#10;Description automatically generated"/>
+                    <pic:cNvPicPr/>
+                  </pic:nvPicPr>
+                  <pic:blipFill>
+                    <a:blip r:embed="rId7">
+                      <a:extLst>
+                        <a:ext uri="{28A0092B-C50C-407E-A947-70E740481C1C}">
+                          <a14:useLocalDpi xmlns:a14="http://schemas.microsoft.com/office/drawing/2010/main" val="0"/>
+                        </a:ext>
+                      </a:extLst>
+                    </a:blip>
+                    <a:stretch>
+                      <a:fillRect/>
+                    </a:stretch>
+                  </pic:blipFill>
+                  <pic:spPr>
+                    <a:xfrm>
+                      <a:off x="0" y="0"/>
+                      <a:ext cx="5039428" cy="3429479"/>
+                    </a:xfrm>
+                    <a:prstGeom prst="rect">
+                      <a:avLst/>
+                    </a:prstGeom>
+                  </pic:spPr>
+                </pic:pic>
+              </a:graphicData>
+            </a:graphic>
+          </wp:inline>
+        </w:drawing>
+      </w:r>
+    </w:p>
+    <w:p>
+      <w:pPr>
+        <w:pStyle w:val="Caption"/>
+        <w:jc w:val="both"/>
+        <w:rPr>
+          <w:rFonts w:ascii="Times New Roman" w:eastAsia="Times New Roman" w:hAnsi="Times New Roman" w:cs="Times New Roman"/>
+          <w:sz w:val="24"/>
+          <w:szCs w:val="24"/>
+        </w:rPr>
+      </w:pPr>
+      <w:r>
+        <w:rPr>
+          <w:rFonts w:ascii="Times New Roman" w:hAnsi="Times New Roman" w:cs="Times New Roman"/>
+          <w:sz w:val="24"/>
+          <w:szCs w:val="24"/>
+        </w:rPr>
+        <w:t xml:space="preserve">Figure </w:t>
+      </w:r>
+      <w:r>
+        <w:rPr>
+          <w:rFonts w:ascii="Times New Roman" w:hAnsi="Times New Roman" w:cs="Times New Roman"/>
+          <w:sz w:val="24"/>
+          <w:szCs w:val="24"/>
+        </w:rPr>
+        <w:fldChar w:fldCharType="begin"/>
+      </w:r>
+      <w:r>
+        <w:rPr>
+          <w:rFonts w:ascii="Times New Roman" w:hAnsi="Times New Roman" w:cs="Times New Roman"/>
+          <w:sz w:val="24"/>
+          <w:szCs w:val="24"/>
+        </w:rPr>
+        <w:instrText xml:space="preserve"> SEQ Figure \* ARABIC </w:instrText>
+      </w:r>
+      <w:r>
+        <w:rPr>
+          <w:rFonts w:ascii="Times New Roman" w:hAnsi="Times New Roman" w:cs="Times New Roman"/>
+          <w:sz w:val="24"/>
+          <w:szCs w:val="24"/>
+        </w:rPr>
+        <w:fldChar w:fldCharType="separate"/>
+      </w:r>
+      <w:r>
+        <w:rPr>
+          <w:rFonts w:ascii="Times New Roman" w:hAnsi="Times New Roman" w:cs="Times New Roman"/>
+          <w:noProof/>
+          <w:sz w:val="24"/>
+          <w:szCs w:val="24"/>
+        </w:rPr>
+        <w:t>3</w:t>
+      </w:r>
+      <w:r>
+        <w:rPr>
+          <w:rFonts w:ascii="Times New Roman" w:hAnsi="Times New Roman" w:cs="Times New Roman"/>
+          <w:noProof/>
+          <w:sz w:val="24"/>
+          <w:szCs w:val="24"/>
+        </w:rPr>
+        <w:fldChar w:fldCharType="end"/>
+      </w:r>
+      <w:r>
+        <w:rPr>
+          <w:rFonts w:ascii="Times New Roman" w:hAnsi="Times New Roman" w:cs="Times New Roman"/>
+          <w:sz w:val="24"/>
+          <w:szCs w:val="24"/>
+          <w:lang w:val="en-US"/>
+        </w:rPr>
+        <w:t xml:space="preserve"> Log-Transformed Histogram of Daily COVID-19 Vaccinations with Bell Curve Overlay</w:t>
+      </w:r>
+    </w:p>
+    <w:p>
+      <w:pPr>
+        <w:pStyle w:val="ListParagraph"/>
+        <w:ind w:left="1440"/>
+        <w:jc w:val="both"/>
+        <w:rPr>
+          <w:rFonts w:ascii="Times New Roman" w:eastAsia="Times New Roman" w:hAnsi="Times New Roman" w:cs="Times New Roman"/>
+        </w:rPr>
+      </w:pPr>
+      <w:r>
+        <w:rPr>
+          <w:rFonts w:ascii="Times New Roman" w:eastAsia="Times New Roman" w:hAnsi="Times New Roman" w:cs="Times New Roman"/>
+        </w:rPr>
+        <w:t>The log-transformed histogram was necessary to address the right-skewness of the original data, enabling a closer approximation to normality. This transformation improves the validity of statistical tests like the Wilcoxon Rank-Sum Test. The plot infers a more symmetric distribution, facilitating robust comparisons of daily COVID-19 vaccination rates between regions.</w:t>
+      </w:r>
+    </w:p>
+    <w:p>
+      <w:pPr>
+        <w:pStyle w:val="ListParagraph"/>
+        <w:ind w:left="1440"/>
+        <w:jc w:val="both"/>
+        <w:rPr>
+          <w:rFonts w:ascii="Times New Roman" w:eastAsia="Times New Roman" w:hAnsi="Times New Roman" w:cs="Times New Roman"/>
+        </w:rPr>
+      </w:pPr>
+    </w:p>
+    <w:p>
+      <w:pPr>
+        <w:pStyle w:val="ListParagraph"/>
+        <w:ind w:left="1440"/>
+        <w:jc w:val="both"/>
+        <w:rPr>
+          <w:rFonts w:ascii="Times New Roman" w:eastAsia="Times New Roman" w:hAnsi="Times New Roman" w:cs="Times New Roman"/>
+        </w:rPr>
+      </w:pPr>
+    </w:p>
+    <w:p>
+      <w:pPr>
+        <w:pStyle w:val="ListParagraph"/>
+        <w:ind w:left="1440"/>
+        <w:jc w:val="both"/>
+        <w:rPr>
+          <w:rFonts w:ascii="Times New Roman" w:eastAsia="Times New Roman" w:hAnsi="Times New Roman" w:cs="Times New Roman"/>
+        </w:rPr>
+      </w:pPr>
+    </w:p>
+    <w:p>
+      <w:pPr>
+        <w:pStyle w:val="ListParagraph"/>
+        <w:ind w:left="1440"/>
+        <w:jc w:val="both"/>
+        <w:rPr>
+          <w:rFonts w:ascii="Times New Roman" w:eastAsia="Times New Roman" w:hAnsi="Times New Roman" w:cs="Times New Roman"/>
+        </w:rPr>
+      </w:pPr>
+    </w:p>
+    <w:p>
+      <w:pPr>
+        <w:pStyle w:val="ListParagraph"/>
+        <w:ind w:left="1440"/>
+        <w:jc w:val="both"/>
+        <w:rPr>
+          <w:rFonts w:ascii="Times New Roman" w:eastAsia="Times New Roman" w:hAnsi="Times New Roman" w:cs="Times New Roman"/>
+        </w:rPr>
+      </w:pPr>
+    </w:p>
+    <w:p>
+      <w:pPr>
+        <w:pStyle w:val="ListParagraph"/>
+        <w:ind w:left="1440"/>
+        <w:jc w:val="both"/>
+        <w:rPr>
+          <w:rFonts w:ascii="Times New Roman" w:eastAsia="Times New Roman" w:hAnsi="Times New Roman" w:cs="Times New Roman"/>
+        </w:rPr>
+      </w:pPr>
+    </w:p>
+    <w:p>
+      <w:pPr>
+        <w:pStyle w:val="ListParagraph"/>
+        <w:ind w:left="1440"/>
+        <w:jc w:val="both"/>
+        <w:rPr>
+          <w:rFonts w:ascii="Times New Roman" w:eastAsia="Times New Roman" w:hAnsi="Times New Roman" w:cs="Times New Roman"/>
+        </w:rPr>
+      </w:pPr>
+    </w:p>
+    <w:p>
+      <w:pPr>
+        <w:pStyle w:val="ListParagraph"/>
+        <w:ind w:left="1440"/>
+        <w:jc w:val="both"/>
+        <w:rPr>
+          <w:rFonts w:ascii="Times New Roman" w:eastAsia="Times New Roman" w:hAnsi="Times New Roman" w:cs="Times New Roman"/>
+        </w:rPr>
+      </w:pPr>
+    </w:p>
+    <w:p>
+      <w:pPr>
+        <w:pStyle w:val="ListParagraph"/>
+        <w:ind w:left="1440"/>
+        <w:jc w:val="both"/>
+        <w:rPr>
+          <w:rFonts w:ascii="Times New Roman" w:eastAsia="Times New Roman" w:hAnsi="Times New Roman" w:cs="Times New Roman"/>
+        </w:rPr>
+      </w:pPr>
+    </w:p>
+    <w:p>
+      <w:pPr>
+        <w:pStyle w:val="ListParagraph"/>
+        <w:ind w:left="1440"/>
+        <w:jc w:val="both"/>
+        <w:rPr>
+          <w:rFonts w:ascii="Times New Roman" w:eastAsia="Times New Roman" w:hAnsi="Times New Roman" w:cs="Times New Roman"/>
+        </w:rPr>
+      </w:pPr>
+    </w:p>
+    <w:p>
+      <w:pPr>
+        <w:pStyle w:val="ListParagraph"/>
+        <w:ind w:left="1440"/>
+        <w:jc w:val="both"/>
+        <w:rPr>
+          <w:rFonts w:ascii="Times New Roman" w:eastAsia="Times New Roman" w:hAnsi="Times New Roman" w:cs="Times New Roman"/>
+        </w:rPr>
+      </w:pPr>
+    </w:p>
+    <w:p>
+      <w:pPr>
+        <w:pStyle w:val="ListParagraph"/>
+        <w:ind w:left="1440"/>
+        <w:jc w:val="both"/>
+        <w:rPr>
+          <w:rFonts w:ascii="Times New Roman" w:eastAsia="Times New Roman" w:hAnsi="Times New Roman" w:cs="Times New Roman"/>
+        </w:rPr>
+      </w:pPr>
+    </w:p>
+    <w:p>
+      <w:pPr>
+        <w:pStyle w:val="ListParagraph"/>
+        <w:ind w:left="1440"/>
+        <w:jc w:val="both"/>
+        <w:rPr>
+          <w:rFonts w:ascii="Times New Roman" w:eastAsia="Times New Roman" w:hAnsi="Times New Roman" w:cs="Times New Roman"/>
+        </w:rPr>
+      </w:pPr>
+    </w:p>
+    <w:p>
+      <w:pPr>
+        <w:pStyle w:val="ListParagraph"/>
+        <w:ind w:left="1440"/>
+        <w:jc w:val="both"/>
+        <w:rPr>
+          <w:rFonts w:ascii="Times New Roman" w:eastAsia="Times New Roman" w:hAnsi="Times New Roman" w:cs="Times New Roman"/>
+        </w:rPr>
+      </w:pPr>
+    </w:p>
+    <w:p>
+      <w:pPr>
+        <w:pStyle w:val="ListParagraph"/>
+        <w:ind w:left="1440"/>
+        <w:jc w:val="both"/>
+        <w:rPr>
+          <w:rFonts w:ascii="Times New Roman" w:eastAsia="Times New Roman" w:hAnsi="Times New Roman" w:cs="Times New Roman"/>
+        </w:rPr>
+      </w:pPr>
+    </w:p>
+    <w:p>
+      <w:pPr>
+        <w:pStyle w:val="ListParagraph"/>
+        <w:ind w:left="1440"/>
+        <w:jc w:val="both"/>
+        <w:rPr>
+          <w:rFonts w:ascii="Times New Roman" w:eastAsia="Times New Roman" w:hAnsi="Times New Roman" w:cs="Times New Roman"/>
+        </w:rPr>
+      </w:pPr>
+    </w:p>
+    <w:p>
+      <w:pPr>
+        <w:pStyle w:val="ListParagraph"/>
+        <w:ind w:left="1440"/>
+        <w:jc w:val="both"/>
+        <w:rPr>
+          <w:rFonts w:ascii="Times New Roman" w:eastAsia="Times New Roman" w:hAnsi="Times New Roman" w:cs="Times New Roman"/>
+        </w:rPr>
+      </w:pPr>
+    </w:p>
+    <w:p>
+      <w:pPr>
+        <w:pStyle w:val="ListParagraph"/>
+        <w:ind w:left="1440"/>
+        <w:jc w:val="both"/>
+        <w:rPr>
+          <w:rFonts w:ascii="Times New Roman" w:eastAsia="Times New Roman" w:hAnsi="Times New Roman" w:cs="Times New Roman"/>
+        </w:rPr>
+      </w:pPr>
+    </w:p>
+    <w:p>
+      <w:pPr>
+        <w:pStyle w:val="ListParagraph"/>
+        <w:ind w:left="1440"/>
+        <w:jc w:val="both"/>
+        <w:rPr>
+          <w:rFonts w:ascii="Times New Roman" w:eastAsia="Times New Roman" w:hAnsi="Times New Roman" w:cs="Times New Roman"/>
+        </w:rPr>
+      </w:pPr>
+    </w:p>
+    <w:p>
+      <w:pPr>
+        <w:pStyle w:val="ListParagraph"/>
+        <w:ind w:left="1440"/>
+        <w:jc w:val="both"/>
+        <w:rPr>
+          <w:rFonts w:ascii="Times New Roman" w:eastAsia="Times New Roman" w:hAnsi="Times New Roman" w:cs="Times New Roman"/>
+        </w:rPr>
+      </w:pPr>
+    </w:p>
+    <w:p>
+      <w:pPr>
+        <w:pStyle w:val="ListParagraph"/>
+        <w:ind w:left="1440"/>
+        <w:jc w:val="both"/>
+        <w:rPr>
+          <w:rFonts w:ascii="Times New Roman" w:eastAsia="Times New Roman" w:hAnsi="Times New Roman" w:cs="Times New Roman"/>
+        </w:rPr>
+      </w:pPr>
+    </w:p>
+    <w:p>
+      <w:pPr>
+        <w:pStyle w:val="ListParagraph"/>
+        <w:ind w:left="1440"/>
+        <w:jc w:val="both"/>
+        <w:rPr>
+          <w:rFonts w:ascii="Times New Roman" w:eastAsia="Times New Roman" w:hAnsi="Times New Roman" w:cs="Times New Roman"/>
+        </w:rPr>
+      </w:pPr>
+    </w:p>
+    <w:p>
+      <w:pPr>
+        <w:pStyle w:val="ListParagraph"/>
+        <w:ind w:left="1440"/>
+        <w:jc w:val="both"/>
+        <w:rPr>
+          <w:rFonts w:ascii="Times New Roman" w:eastAsia="Times New Roman" w:hAnsi="Times New Roman" w:cs="Times New Roman"/>
+        </w:rPr>
+      </w:pPr>
+    </w:p>
+    <w:p>
+      <w:pPr>
+        <w:pStyle w:val="ListParagraph"/>
+        <w:ind w:left="1440"/>
+        <w:jc w:val="both"/>
+        <w:rPr>
+          <w:rFonts w:ascii="Times New Roman" w:eastAsia="Times New Roman" w:hAnsi="Times New Roman" w:cs="Times New Roman"/>
+          <w:b/>
+        </w:rPr>
+      </w:pPr>
+      <w:r>
+        <w:rPr>
+          <w:rFonts w:ascii="Times New Roman" w:eastAsia="Times New Roman" w:hAnsi="Times New Roman" w:cs="Times New Roman"/>
+          <w:b/>
+        </w:rPr>
+        <w:t>Bar Plot</w:t>
+      </w:r>
+    </w:p>
+    <w:p>
+      <w:pPr>
+        <w:pStyle w:val="ListParagraph"/>
+        <w:keepNext/>
+        <w:ind w:left="1440"/>
+        <w:jc w:val="both"/>
+        <w:rPr>
+          <w:rFonts w:ascii="Times New Roman" w:hAnsi="Times New Roman" w:cs="Times New Roman"/>
+        </w:rPr>
+      </w:pPr>
+      <w:r>
+        <w:rPr>
+          <w:rFonts w:ascii="Times New Roman" w:eastAsia="Times New Roman" w:hAnsi="Times New Roman" w:cs="Times New Roman"/>
+          <w:noProof/>
+          <w:lang w:val="en-US"/>
+        </w:rPr>
+        <w:drawing>
+          <wp:inline distT="0" distB="0" distL="0" distR="0" wp14:anchorId="7CE3C6FF" wp14:editId="49561CBF">
+            <wp:extent cx="5731510" cy="3732530"/>
+            <wp:effectExtent l="0" t="0" r="2540" b="1270"/>
+            <wp:docPr id="1999446083" name="Picture 3" descr="A graph of covid-19 vaccinations&#10;&#10;Description automatically generated"/>
+            <wp:cNvGraphicFramePr>
+              <a:graphicFrameLocks xmlns:a="http://schemas.openxmlformats.org/drawingml/2006/main" noChangeAspect="1"/>
+            </wp:cNvGraphicFramePr>
+            <a:graphic xmlns:a="http://schemas.openxmlformats.org/drawingml/2006/main">
+              <a:graphicData uri="http://schemas.openxmlformats.org/drawingml/2006/picture">
+                <pic:pic xmlns:pic="http://schemas.openxmlformats.org/drawingml/2006/picture">
+                  <pic:nvPicPr>
+                    <pic:cNvPr id="1999446083" name="Picture 3" descr="A graph of covid-19 vaccinations&#10;&#10;Description automatically generated"/>
+                    <pic:cNvPicPr/>
+                  </pic:nvPicPr>
+                  <pic:blipFill>
+                    <a:blip r:embed="rId8">
+                      <a:extLst>
+                        <a:ext uri="{28A0092B-C50C-407E-A947-70E740481C1C}">
+                          <a14:useLocalDpi xmlns:a14="http://schemas.microsoft.com/office/drawing/2010/main" val="0"/>
+                        </a:ext>
+                      </a:extLst>
+                    </a:blip>
+                    <a:stretch>
+                      <a:fillRect/>
+                    </a:stretch>
+                  </pic:blipFill>
+                  <pic:spPr>
+                    <a:xfrm>
+                      <a:off x="0" y="0"/>
+                      <a:ext cx="5731510" cy="3732530"/>
+                    </a:xfrm>
+                    <a:prstGeom prst="rect">
+                      <a:avLst/>
+                    </a:prstGeom>
+                  </pic:spPr>
+                </pic:pic>
+              </a:graphicData>
+            </a:graphic>
+          </wp:inline>
+        </w:drawing>
+      </w:r>
+    </w:p>
+    <w:p>
+      <w:pPr>
+        <w:pStyle w:val="Caption"/>
+        <w:jc w:val="both"/>
+        <w:rPr>
+          <w:rFonts w:ascii="Times New Roman" w:eastAsia="Times New Roman" w:hAnsi="Times New Roman" w:cs="Times New Roman"/>
+          <w:sz w:val="24"/>
+          <w:szCs w:val="24"/>
+        </w:rPr>
+      </w:pPr>
+      <w:r>
+        <w:rPr>
+          <w:rFonts w:ascii="Times New Roman" w:hAnsi="Times New Roman" w:cs="Times New Roman"/>
+          <w:sz w:val="24"/>
+          <w:szCs w:val="24"/>
+        </w:rPr>
+        <w:t xml:space="preserve">Figure </w:t>
+      </w:r>
+      <w:r>
+        <w:rPr>
+          <w:rFonts w:ascii="Times New Roman" w:hAnsi="Times New Roman" w:cs="Times New Roman"/>
+          <w:sz w:val="24"/>
+          <w:szCs w:val="24"/>
+        </w:rPr>
+        <w:fldChar w:fldCharType="begin"/>
+      </w:r>
+      <w:r>
+        <w:rPr>
+          <w:rFonts w:ascii="Times New Roman" w:hAnsi="Times New Roman" w:cs="Times New Roman"/>
+          <w:sz w:val="24"/>
+          <w:szCs w:val="24"/>
+        </w:rPr>
+        <w:instrText xml:space="preserve"> SEQ Figure \* ARABIC </w:instrText>
+      </w:r>
+      <w:r>
+        <w:rPr>
+          <w:rFonts w:ascii="Times New Roman" w:hAnsi="Times New Roman" w:cs="Times New Roman"/>
+          <w:sz w:val="24"/>
+          <w:szCs w:val="24"/>
+        </w:rPr>
+        <w:fldChar w:fldCharType="separate"/>
+      </w:r>
+      <w:r>
+        <w:rPr>
+          <w:rFonts w:ascii="Times New Roman" w:hAnsi="Times New Roman" w:cs="Times New Roman"/>
+          <w:noProof/>
+          <w:sz w:val="24"/>
+          <w:szCs w:val="24"/>
+        </w:rPr>
+        <w:t>4</w:t>
+      </w:r>
+      <w:r>
+        <w:rPr>
+          <w:rFonts w:ascii="Times New Roman" w:hAnsi="Times New Roman" w:cs="Times New Roman"/>
+          <w:noProof/>
+          <w:sz w:val="24"/>
+          <w:szCs w:val="24"/>
+        </w:rPr>
+        <w:fldChar w:fldCharType="end"/>
+      </w:r>
+      <w:r>
+        <w:rPr>
+          <w:rFonts w:ascii="Times New Roman" w:hAnsi="Times New Roman" w:cs="Times New Roman"/>
+          <w:sz w:val="24"/>
+          <w:szCs w:val="24"/>
+          <w:lang w:val="en-US"/>
+        </w:rPr>
+        <w:t xml:space="preserve"> Mean Daily COVID-19 Vaccinations in Alaska and the District of Columbia for 2021 and 2023</w:t>
+      </w:r>
+    </w:p>
+    <w:p>
+      <w:pPr>
+        <w:pStyle w:val="ListParagraph"/>
+        <w:ind w:left="1440"/>
+        <w:jc w:val="both"/>
+        <w:rPr>
+          <w:rFonts w:ascii="Times New Roman" w:eastAsia="Times New Roman" w:hAnsi="Times New Roman" w:cs="Times New Roman"/>
+        </w:rPr>
+      </w:pPr>
+      <w:r>
+        <w:rPr>
+          <w:rFonts w:ascii="Times New Roman" w:eastAsia="Times New Roman" w:hAnsi="Times New Roman" w:cs="Times New Roman"/>
+        </w:rPr>
+        <w:t>The bar plot highlights mean daily vaccinations across 2021 and 2023 for Alaska and the District of Columbia. It visually summarizes trends, showing a decline in both regions in 2023, with minimal vaccinations in Alaska, emphasizing temporal and regional differences in vaccine distribution.</w:t>
+      </w:r>
+    </w:p>
+    <w:p>
+      <w:pPr>
+        <w:pStyle w:val="ListParagraph"/>
+        <w:ind w:left="1440"/>
+        <w:jc w:val="both"/>
+        <w:rPr>
+          <w:rFonts w:ascii="Times New Roman" w:eastAsia="Times New Roman" w:hAnsi="Times New Roman" w:cs="Times New Roman"/>
+        </w:rPr>
+      </w:pPr>
+    </w:p>
+    <w:p>
+      <w:pPr>
+        <w:pStyle w:val="ListParagraph"/>
+        <w:ind w:left="1440"/>
+        <w:jc w:val="both"/>
+        <w:rPr>
+          <w:rFonts w:ascii="Times New Roman" w:eastAsia="Times New Roman" w:hAnsi="Times New Roman" w:cs="Times New Roman"/>
+          <w:b/>
+        </w:rPr>
+      </w:pPr>
+      <w:r>
+        <w:rPr>
+          <w:rFonts w:ascii="Times New Roman" w:eastAsia="Times New Roman" w:hAnsi="Times New Roman" w:cs="Times New Roman"/>
+          <w:b/>
+        </w:rPr>
+        <w:t>Box Plot</w:t>
+      </w:r>
+    </w:p>
+    <w:p>
+      <w:pPr>
+        <w:pStyle w:val="ListParagraph"/>
+        <w:ind w:left="1440"/>
+        <w:jc w:val="both"/>
+        <w:rPr>
+          <w:rFonts w:ascii="Times New Roman" w:eastAsia="Times New Roman" w:hAnsi="Times New Roman" w:cs="Times New Roman"/>
+          <w:lang w:val="en-US"/>
+        </w:rPr>
+      </w:pPr>
+      <w:r>
+        <w:rPr>
+          <w:rFonts w:ascii="Times New Roman" w:eastAsia="Times New Roman" w:hAnsi="Times New Roman" w:cs="Times New Roman"/>
+          <w:lang w:val="en-US"/>
+        </w:rPr>
+        <w:t xml:space="preserve">The box plot </w:t>
+      </w:r>
+      <w:r>
+        <w:rPr>
+          <w:rFonts w:ascii="Times New Roman" w:eastAsia="Times New Roman" w:hAnsi="Times New Roman" w:cs="Times New Roman"/>
+          <w:lang w:val="en-US"/>
+        </w:rPr>
+        <w:fldChar w:fldCharType="begin"/>
+      </w:r>
+      <w:r>
+        <w:rPr>
+          <w:rFonts w:ascii="Times New Roman" w:eastAsia="Times New Roman" w:hAnsi="Times New Roman" w:cs="Times New Roman"/>
+          <w:lang w:val="en-US"/>
+        </w:rPr>
+        <w:instrText xml:space="preserve"> REF _Ref186304980 \h  \* MERGEFORMAT </w:instrText>
+      </w:r>
+      <w:r>
+        <w:rPr>
+          <w:rFonts w:ascii="Times New Roman" w:eastAsia="Times New Roman" w:hAnsi="Times New Roman" w:cs="Times New Roman"/>
+          <w:lang w:val="en-US"/>
+        </w:rPr>
+      </w:r>
+      <w:r>
+        <w:rPr>
+          <w:rFonts w:ascii="Times New Roman" w:eastAsia="Times New Roman" w:hAnsi="Times New Roman" w:cs="Times New Roman"/>
+          <w:lang w:val="en-US"/>
+        </w:rPr>
+        <w:fldChar w:fldCharType="separate"/>
+      </w:r>
+      <w:r>
+        <w:rPr>
+          <w:rFonts w:ascii="Times New Roman" w:hAnsi="Times New Roman" w:cs="Times New Roman"/>
+        </w:rPr>
+        <w:t xml:space="preserve">Figure </w:t>
+      </w:r>
+      <w:r>
+        <w:rPr>
+          <w:rFonts w:ascii="Times New Roman" w:hAnsi="Times New Roman" w:cs="Times New Roman"/>
+          <w:noProof/>
+        </w:rPr>
+        <w:t>1</w:t>
+      </w:r>
+      <w:r>
+        <w:rPr>
+          <w:rFonts w:ascii="Times New Roman" w:eastAsia="Times New Roman" w:hAnsi="Times New Roman" w:cs="Times New Roman"/>
+          <w:lang w:val="en-US"/>
+        </w:rPr>
+        <w:fldChar w:fldCharType="end"/>
+      </w:r>
+      <w:r>
+        <w:rPr>
+          <w:rFonts w:ascii="Times New Roman" w:eastAsia="Times New Roman" w:hAnsi="Times New Roman" w:cs="Times New Roman"/>
+          <w:lang w:val="en-US"/>
+        </w:rPr>
+        <w:t xml:space="preserve"> demonstrates daily vaccination rate variability across the two locations for 2021 and 2023. It shows more outliers in 2023, particularly for the District of Columbia, while Alaska exhibits minimal vaccination activity in 2023. This reflects a sharp temporal decline in vaccination rates across both locations.</w:t>
+      </w:r>
+    </w:p>
+    <w:p>
+      <w:pPr>
+        <w:pStyle w:val="ListParagraph"/>
+        <w:ind w:left="1440"/>
+        <w:jc w:val="both"/>
+        <w:rPr>
+          <w:rFonts w:ascii="Times New Roman" w:eastAsia="Times New Roman" w:hAnsi="Times New Roman" w:cs="Times New Roman"/>
+          <w:lang w:val="en-US"/>
+        </w:rPr>
+      </w:pPr>
+    </w:p>
+    <w:p>
+      <w:pPr>
+        <w:pStyle w:val="ListParagraph"/>
+        <w:numPr>
+          <w:ilvl w:val="1"/>
+          <w:numId w:val="1"/>
+        </w:numPr>
+        <w:ind w:hanging="720"/>
+        <w:jc w:val="both"/>
+        <w:rPr>
+          <w:rFonts w:ascii="Times New Roman" w:eastAsia="Times New Roman" w:hAnsi="Times New Roman" w:cs="Times New Roman"/>
+          <w:b/>
+          <w:i/>
+          <w:iCs/>
+        </w:rPr>
+      </w:pPr>
+      <w:r>
+        <w:rPr>
+          <w:rFonts w:ascii="Times New Roman" w:eastAsia="Times New Roman" w:hAnsi="Times New Roman" w:cs="Times New Roman"/>
+          <w:b/>
+        </w:rPr>
+        <w:t>Useful information for the data understanding (</w:t>
+      </w:r>
+      <w:r>
+        <w:rPr>
+          <w:rFonts w:ascii="Times New Roman" w:eastAsia="Times New Roman" w:hAnsi="Times New Roman" w:cs="Times New Roman"/>
+          <w:b/>
+          <w:bCs/>
+        </w:rPr>
+        <w:t>50 words)</w:t>
+      </w:r>
+      <w:r>
+        <w:rPr>
+          <w:rFonts w:ascii="Times New Roman" w:eastAsia="Times New Roman" w:hAnsi="Times New Roman" w:cs="Times New Roman"/>
+          <w:b/>
+        </w:rPr>
+        <w:t xml:space="preserve"> </w:t>
+      </w:r>
+    </w:p>
+    <w:p>
+      <w:pPr>
+        <w:pStyle w:val="ListParagraph"/>
+        <w:ind w:left="1440"/>
+        <w:jc w:val="both"/>
+        <w:rPr>
+          <w:rFonts w:ascii="Times New Roman" w:eastAsia="Times New Roman" w:hAnsi="Times New Roman" w:cs="Times New Roman"/>
+        </w:rPr>
+      </w:pPr>
+      <w:r>
+        <w:rPr>
+          <w:rFonts w:ascii="Times New Roman" w:eastAsia="Times New Roman" w:hAnsi="Times New Roman" w:cs="Times New Roman"/>
+        </w:rPr>
+        <w:t>The bar plot shows a significant decline in mean daily vaccinations in 2023, with Alaska reporting minimal activity. The box plot reveals greater variability and more outliers in 2023, particularly in the District of Columbia. The histogram confirms a right-skewed distribution, with most vaccinations clustered at lower values and some extreme outliers.</w:t>
+      </w:r>
+    </w:p>
+    <w:p/>
+    <w:p>
+      <w:pPr>
+        <w:pStyle w:val="ListParagraph"/>
+        <w:ind w:left="1440"/>
+        <w:rPr>
+          <w:rFonts w:ascii="Times New Roman" w:eastAsia="Times New Roman" w:hAnsi="Times New Roman" w:cs="Times New Roman"/>
+        </w:rPr>
+      </w:pPr>
+    </w:p>
+    <w:p>
+      <w:pPr>
+        <w:pStyle w:val="ListParagraph"/>
+        <w:ind w:left="1440"/>
+        <w:rPr>
+          <w:rFonts w:ascii="Times New Roman" w:eastAsia="Times New Roman" w:hAnsi="Times New Roman" w:cs="Times New Roman"/>
+        </w:rPr>
+      </w:pPr>
+    </w:p>
+    <w:p>
+      <w:pPr>
+        <w:pStyle w:val="ListParagraph"/>
+        <w:numPr>
+          <w:ilvl w:val="0"/>
+          <w:numId w:val="1"/>
+        </w:numPr>
+        <w:jc w:val="both"/>
+        <w:rPr>
+          <w:rFonts w:ascii="Times New Roman" w:eastAsia="Times New Roman" w:hAnsi="Times New Roman" w:cs="Times New Roman"/>
+          <w:b/>
+        </w:rPr>
+      </w:pPr>
+      <w:r>
+        <w:rPr>
+          <w:rFonts w:ascii="Times New Roman" w:eastAsia="Times New Roman" w:hAnsi="Times New Roman" w:cs="Times New Roman"/>
+          <w:b/>
+        </w:rPr>
+        <w:t>Analysis</w:t>
+      </w:r>
+    </w:p>
+    <w:p>
+      <w:pPr>
+        <w:pStyle w:val="ListParagraph"/>
+        <w:numPr>
+          <w:ilvl w:val="1"/>
+          <w:numId w:val="1"/>
+        </w:numPr>
+        <w:ind w:hanging="720"/>
+        <w:jc w:val="both"/>
+        <w:rPr>
+          <w:rFonts w:ascii="Times New Roman" w:eastAsia="Times New Roman" w:hAnsi="Times New Roman" w:cs="Times New Roman"/>
+          <w:b/>
+          <w:i/>
+          <w:iCs/>
+        </w:rPr>
+      </w:pPr>
+      <w:r>
+        <w:rPr>
+          <w:rFonts w:ascii="Times New Roman" w:eastAsia="Times New Roman" w:hAnsi="Times New Roman" w:cs="Times New Roman"/>
+          <w:b/>
+        </w:rPr>
+        <w:t>Statistical test used to test the hypotheses and output (</w:t>
+      </w:r>
+      <w:r>
+        <w:rPr>
+          <w:rFonts w:ascii="Times New Roman" w:eastAsia="Times New Roman" w:hAnsi="Times New Roman" w:cs="Times New Roman"/>
+          <w:b/>
+          <w:bCs/>
+        </w:rPr>
+        <w:t>75 words)</w:t>
+      </w:r>
+      <w:r>
+        <w:rPr>
+          <w:rFonts w:ascii="Times New Roman" w:eastAsia="Times New Roman" w:hAnsi="Times New Roman" w:cs="Times New Roman"/>
+          <w:b/>
+        </w:rPr>
+        <w:t xml:space="preserve"> </w:t>
+      </w:r>
+    </w:p>
+    <w:p>
+      <w:pPr>
+        <w:pStyle w:val="ListParagraph"/>
+        <w:ind w:left="1440"/>
+        <w:jc w:val="both"/>
+        <w:rPr>
+          <w:rFonts w:ascii="Times New Roman" w:eastAsia="Times New Roman" w:hAnsi="Times New Roman" w:cs="Times New Roman"/>
+        </w:rPr>
+      </w:pPr>
+      <w:r>
+        <w:rPr>
+          <w:rFonts w:ascii="Times New Roman" w:eastAsia="Times New Roman" w:hAnsi="Times New Roman" w:cs="Times New Roman"/>
+        </w:rPr>
+        <w:t>The Wilcoxon Rank-Sum Test was used to test the hypotheses as the data violates normality, confirmed by the Shapiro-Wilk test and histogram. This non-parametric test compares the distributions of log-transformed daily COVID-19 vaccinations between Alaska and the District of Columbia, addressing the research question by identifying significant differences.</w:t>
+      </w:r>
+    </w:p>
+    <w:p>
+      <w:pPr>
+        <w:pStyle w:val="ListParagraph"/>
+        <w:ind w:left="1440"/>
+        <w:jc w:val="both"/>
+        <w:rPr>
+          <w:rFonts w:ascii="Times New Roman" w:eastAsia="Times New Roman" w:hAnsi="Times New Roman" w:cs="Times New Roman"/>
+          <w:i/>
+          <w:iCs/>
+        </w:rPr>
+      </w:pPr>
+    </w:p>
+    <w:p>
+      <w:pPr>
+        <w:pStyle w:val="ListParagraph"/>
+        <w:numPr>
+          <w:ilvl w:val="1"/>
+          <w:numId w:val="1"/>
+        </w:numPr>
+        <w:ind w:hanging="720"/>
+        <w:jc w:val="both"/>
+        <w:rPr>
+          <w:rFonts w:ascii="Times New Roman" w:eastAsia="Times New Roman" w:hAnsi="Times New Roman" w:cs="Times New Roman"/>
+          <w:b/>
         </w:rPr>
       </w:pPr>
       <w:r>
@@ -870,21 +2454,7 @@
           <w:rFonts w:ascii="Times New Roman" w:eastAsia="Times New Roman" w:hAnsi="Times New Roman" w:cs="Times New Roman"/>
         </w:rPr>
         <w:tab/>
-        <w:t xml:space="preserve">What went well (75 </w:t>
-      </w:r>
-      <w:proofErr w:type="gramStart"/>
-      <w:r>
-        <w:rPr>
-          <w:rFonts w:ascii="Times New Roman" w:eastAsia="Times New Roman" w:hAnsi="Times New Roman" w:cs="Times New Roman"/>
-        </w:rPr>
-        <w:t>words</w:t>
-      </w:r>
-      <w:proofErr w:type="gramEnd"/>
-      <w:r>
-        <w:rPr>
-          <w:rFonts w:ascii="Times New Roman" w:eastAsia="Times New Roman" w:hAnsi="Times New Roman" w:cs="Times New Roman"/>
-        </w:rPr>
-        <w:t>)</w:t>
+        <w:t>What went well (75 words)</w:t>
       </w:r>
     </w:p>
     <w:p>
@@ -998,21 +2568,7 @@
         <w:rPr>
           <w:rFonts w:ascii="Times New Roman" w:eastAsia="Times New Roman" w:hAnsi="Times New Roman" w:cs="Times New Roman"/>
         </w:rPr>
-        <w:t xml:space="preserve">The group managed deadlines efficiently by dividing tasks among members with clear timeframes. Research, data </w:t>
-      </w:r>
-      <w:proofErr w:type="spellStart"/>
-      <w:r>
-        <w:rPr>
-          <w:rFonts w:ascii="Times New Roman" w:eastAsia="Times New Roman" w:hAnsi="Times New Roman" w:cs="Times New Roman"/>
-        </w:rPr>
-        <w:t>preprocessing</w:t>
-      </w:r>
-      <w:proofErr w:type="spellEnd"/>
-      <w:r>
-        <w:rPr>
-          <w:rFonts w:ascii="Times New Roman" w:eastAsia="Times New Roman" w:hAnsi="Times New Roman" w:cs="Times New Roman"/>
-        </w:rPr>
-        <w:t>, visualization, and interpretation were handled systematically. There were no delays in meeting milestones, and effective coordination ensured smooth progress, resulting in a timely and well-executed project submission</w:t>
+        <w:t>The group managed deadlines efficiently by dividing tasks among members with clear timeframes. Research, data preprocessing, visualization, and interpretation were handled systematically. There were no delays in meeting milestones, and effective coordination ensured smooth progress, resulting in a timely and well-executed project submission</w:t>
       </w:r>
     </w:p>
     <w:p>
@@ -1175,21 +2731,7 @@
         <w:rPr>
           <w:rFonts w:ascii="Times New Roman" w:eastAsia="Times New Roman" w:hAnsi="Times New Roman" w:cs="Times New Roman"/>
         </w:rPr>
-        <w:t>Commit: "</w:t>
-      </w:r>
-      <w:proofErr w:type="gramStart"/>
-      <w:r>
-        <w:rPr>
-          <w:rFonts w:ascii="Times New Roman" w:eastAsia="Times New Roman" w:hAnsi="Times New Roman" w:cs="Times New Roman"/>
-        </w:rPr>
-        <w:t>Adds</w:t>
-      </w:r>
-      <w:proofErr w:type="gramEnd"/>
-      <w:r>
-        <w:rPr>
-          <w:rFonts w:ascii="Times New Roman" w:eastAsia="Times New Roman" w:hAnsi="Times New Roman" w:cs="Times New Roman"/>
-        </w:rPr>
-        <w:t xml:space="preserve"> boxplot according to the research question" – Enhanced data visualization.</w:t>
+        <w:t>Commit: "Adds boxplot according to the research question" – Enhanced data visualization.</w:t>
       </w:r>
     </w:p>
     <w:p>
@@ -1207,8 +2749,6 @@
         </w:rPr>
         <w:t>Commit: "Applies log transformation and visualizes data" – Improved normality for analysis.</w:t>
       </w:r>
-      <w:bookmarkStart w:id="0" w:name="_GoBack"/>
-      <w:bookmarkEnd w:id="0"/>
     </w:p>
     <w:p>
       <w:pPr>
@@ -1499,7 +3039,7 @@
         </w:rPr>
         <w:t xml:space="preserve">, 71(9), pp. 335–340. Available at: </w:t>
       </w:r>
-      <w:hyperlink r:id="rId5" w:tgtFrame="_new" w:history="1">
+      <w:hyperlink r:id="rId9" w:tgtFrame="_new" w:history="1">
         <w:r>
           <w:rPr>
             <w:rStyle w:val="Hyperlink"/>
@@ -1536,7 +3076,7 @@
         </w:rPr>
         <w:t xml:space="preserve">, 20(1), p. e1004069. Available at: </w:t>
       </w:r>
-      <w:hyperlink r:id="rId6" w:history="1">
+      <w:hyperlink r:id="rId10" w:history="1">
         <w:r>
           <w:rPr>
             <w:rStyle w:val="Hyperlink"/>
@@ -1557,14 +3097,7 @@
         <w:rPr>
           <w:rFonts w:ascii="Times New Roman" w:eastAsia="Times New Roman" w:hAnsi="Times New Roman" w:cs="Times New Roman"/>
         </w:rPr>
-        <w:t xml:space="preserve">Newman, P.A., Dinh, D.A., Nyoni, T., et al. (2023) 'COVID-19 vaccine hesitancy and under-vaccination among marginalized populations in the United States and Canada: A </w:t>
-      </w:r>
-      <w:r>
-        <w:rPr>
-          <w:rFonts w:ascii="Times New Roman" w:eastAsia="Times New Roman" w:hAnsi="Times New Roman" w:cs="Times New Roman"/>
-        </w:rPr>
-        <w:lastRenderedPageBreak/>
-        <w:t xml:space="preserve">scoping review', </w:t>
+        <w:t xml:space="preserve">Newman, P.A., Dinh, D.A., Nyoni, T., et al. (2023) 'COVID-19 vaccine hesitancy and under-vaccination among marginalized populations in the United States and Canada: A scoping review', </w:t>
       </w:r>
       <w:r>
         <w:rPr>
@@ -1580,7 +3113,7 @@
         </w:rPr>
         <w:t xml:space="preserve">. Available at: </w:t>
       </w:r>
-      <w:hyperlink r:id="rId7" w:tgtFrame="_new" w:history="1">
+      <w:hyperlink r:id="rId11" w:tgtFrame="_new" w:history="1">
         <w:r>
           <w:rPr>
             <w:rStyle w:val="Hyperlink"/>
@@ -1602,7 +3135,7 @@
 </file>
 
 <file path=word/numbering.xml><?xml version="1.0" encoding="utf-8"?>
-<w:numbering xmlns:wpc="http://schemas.microsoft.com/office/word/2010/wordprocessingCanvas" xmlns:mc="http://schemas.openxmlformats.org/markup-compatibility/2006" xmlns:o="urn:schemas-microsoft-com:office:office" xmlns:r="http://schemas.openxmlformats.org/officeDocument/2006/relationships" xmlns:m="http://schemas.openxmlformats.org/officeDocument/2006/math" xmlns:v="urn:schemas-microsoft-com:vml" xmlns:wp14="http://schemas.microsoft.com/office/word/2010/wordprocessingDrawing" xmlns:wp="http://schemas.openxmlformats.org/drawingml/2006/wordprocessingDrawing" xmlns:w10="urn:schemas-microsoft-com:office:word" xmlns:w="http://schemas.openxmlformats.org/wordprocessingml/2006/main" xmlns:w14="http://schemas.microsoft.com/office/word/2010/wordml" xmlns:w15="http://schemas.microsoft.com/office/word/2012/wordml" xmlns:wpg="http://schemas.microsoft.com/office/word/2010/wordprocessingGroup" xmlns:wpi="http://schemas.microsoft.com/office/word/2010/wordprocessingInk" xmlns:wne="http://schemas.microsoft.com/office/word/2006/wordml" xmlns:wps="http://schemas.microsoft.com/office/word/2010/wordprocessingShape" mc:Ignorable="w14 w15 wp14">
+<w:numbering xmlns:wpc="http://schemas.microsoft.com/office/word/2010/wordprocessingCanvas" xmlns:cx="http://schemas.microsoft.com/office/drawing/2014/chartex" xmlns:cx1="http://schemas.microsoft.com/office/drawing/2015/9/8/chartex" xmlns:cx2="http://schemas.microsoft.com/office/drawing/2015/10/21/chartex" xmlns:cx3="http://schemas.microsoft.com/office/drawing/2016/5/9/chartex" xmlns:cx4="http://schemas.microsoft.com/office/drawing/2016/5/10/chartex" xmlns:cx5="http://schemas.microsoft.com/office/drawing/2016/5/11/chartex" xmlns:cx6="http://schemas.microsoft.com/office/drawing/2016/5/12/chartex" xmlns:cx7="http://schemas.microsoft.com/office/drawing/2016/5/13/chartex" xmlns:cx8="http://schemas.microsoft.com/office/drawing/2016/5/14/chartex" xmlns:mc="http://schemas.openxmlformats.org/markup-compatibility/2006" xmlns:aink="http://schemas.microsoft.com/office/drawing/2016/ink" xmlns:am3d="http://schemas.microsoft.com/office/drawing/2017/model3d" xmlns:o="urn:schemas-microsoft-com:office:office" xmlns:oel="http://schemas.microsoft.com/office/2019/extlst" xmlns:r="http://schemas.openxmlformats.org/officeDocument/2006/relationships" xmlns:m="http://schemas.openxmlformats.org/officeDocument/2006/math" xmlns:v="urn:schemas-microsoft-com:vml" xmlns:wp14="http://schemas.microsoft.com/office/word/2010/wordprocessingDrawing" xmlns:wp="http://schemas.openxmlformats.org/drawingml/2006/wordprocessingDrawing" xmlns:w10="urn:schemas-microsoft-com:office:word" xmlns:w="http://schemas.openxmlformats.org/wordprocessingml/2006/main" xmlns:w14="http://schemas.microsoft.com/office/word/2010/wordml" xmlns:w15="http://schemas.microsoft.com/office/word/2012/wordml" xmlns:w16cex="http://schemas.microsoft.com/office/word/2018/wordml/cex" xmlns:w16cid="http://schemas.microsoft.com/office/word/2016/wordml/cid" xmlns:w16="http://schemas.microsoft.com/office/word/2018/wordml" xmlns:w16du="http://schemas.microsoft.com/office/word/2023/wordml/word16du" xmlns:w16sdtdh="http://schemas.microsoft.com/office/word/2020/wordml/sdtdatahash" xmlns:w16se="http://schemas.microsoft.com/office/word/2015/wordml/symex" xmlns:wpg="http://schemas.microsoft.com/office/word/2010/wordprocessingGroup" xmlns:wpi="http://schemas.microsoft.com/office/word/2010/wordprocessingInk" xmlns:wne="http://schemas.microsoft.com/office/word/2006/wordml" xmlns:wps="http://schemas.microsoft.com/office/word/2010/wordprocessingShape" mc:Ignorable="w14 w15 w16se w16cid w16 w16cex w16sdtdh w16du wp14">
   <w:abstractNum w:abstractNumId="0" w15:restartNumberingAfterBreak="0">
     <w:nsid w:val="2CC11F0F"/>
     <w:multiLevelType w:val="multilevel"/>
@@ -1866,20 +3399,20 @@
       </w:pPr>
     </w:lvl>
   </w:abstractNum>
-  <w:num w:numId="1">
+  <w:num w:numId="1" w16cid:durableId="60107445">
     <w:abstractNumId w:val="1"/>
   </w:num>
-  <w:num w:numId="2">
+  <w:num w:numId="2" w16cid:durableId="16201980">
     <w:abstractNumId w:val="0"/>
   </w:num>
-  <w:num w:numId="3">
+  <w:num w:numId="3" w16cid:durableId="2030569910">
     <w:abstractNumId w:val="2"/>
   </w:num>
 </w:numbering>
 </file>
 
 <file path=word/styles.xml><?xml version="1.0" encoding="utf-8"?>
-<w:styles xmlns:mc="http://schemas.openxmlformats.org/markup-compatibility/2006" xmlns:r="http://schemas.openxmlformats.org/officeDocument/2006/relationships" xmlns:w="http://schemas.openxmlformats.org/wordprocessingml/2006/main" xmlns:w14="http://schemas.microsoft.com/office/word/2010/wordml" xmlns:w15="http://schemas.microsoft.com/office/word/2012/wordml" mc:Ignorable="w14 w15">
+<w:styles xmlns:mc="http://schemas.openxmlformats.org/markup-compatibility/2006" xmlns:r="http://schemas.openxmlformats.org/officeDocument/2006/relationships" xmlns:w="http://schemas.openxmlformats.org/wordprocessingml/2006/main" xmlns:w14="http://schemas.microsoft.com/office/word/2010/wordml" xmlns:w15="http://schemas.microsoft.com/office/word/2012/wordml" xmlns:w16cex="http://schemas.microsoft.com/office/word/2018/wordml/cex" xmlns:w16cid="http://schemas.microsoft.com/office/word/2016/wordml/cid" xmlns:w16="http://schemas.microsoft.com/office/word/2018/wordml" xmlns:w16du="http://schemas.microsoft.com/office/word/2023/wordml/word16du" xmlns:w16sdtdh="http://schemas.microsoft.com/office/word/2020/wordml/sdtdatahash" xmlns:w16se="http://schemas.microsoft.com/office/word/2015/wordml/symex" mc:Ignorable="w14 w15 w16se w16cid w16 w16cex w16sdtdh w16du">
   <w:docDefaults>
     <w:rPrDefault>
       <w:rPr>
@@ -1896,7 +3429,7 @@
       </w:pPr>
     </w:pPrDefault>
   </w:docDefaults>
-  <w:latentStyles w:defLockedState="0" w:defUIPriority="99" w:defSemiHidden="0" w:defUnhideWhenUsed="0" w:defQFormat="0" w:count="371">
+  <w:latentStyles w:defLockedState="0" w:defUIPriority="99" w:defSemiHidden="0" w:defUnhideWhenUsed="0" w:defQFormat="0" w:count="376">
     <w:lsdException w:name="Normal" w:uiPriority="0" w:qFormat="1"/>
     <w:lsdException w:name="heading 1" w:uiPriority="9" w:qFormat="1"/>
     <w:lsdException w:name="heading 2" w:semiHidden="1" w:uiPriority="9" w:unhideWhenUsed="1" w:qFormat="1"/>
@@ -2268,6 +3801,11 @@
     <w:lsdException w:name="List Table 5 Dark Accent 6" w:uiPriority="50"/>
     <w:lsdException w:name="List Table 6 Colorful Accent 6" w:uiPriority="51"/>
     <w:lsdException w:name="List Table 7 Colorful Accent 6" w:uiPriority="52"/>
+    <w:lsdException w:name="Mention" w:semiHidden="1" w:unhideWhenUsed="1"/>
+    <w:lsdException w:name="Smart Hyperlink" w:semiHidden="1" w:unhideWhenUsed="1"/>
+    <w:lsdException w:name="Hashtag" w:semiHidden="1" w:unhideWhenUsed="1"/>
+    <w:lsdException w:name="Unresolved Mention" w:semiHidden="1" w:unhideWhenUsed="1"/>
+    <w:lsdException w:name="Smart Link" w:semiHidden="1" w:unhideWhenUsed="1"/>
   </w:latentStyles>
   <w:style w:type="paragraph" w:default="1" w:styleId="Normal">
     <w:name w:val="Normal"/>
@@ -2808,6 +4346,25 @@
       <w:u w:val="single"/>
     </w:rPr>
   </w:style>
+  <w:style w:type="paragraph" w:styleId="Caption">
+    <w:name w:val="caption"/>
+    <w:basedOn w:val="Normal"/>
+    <w:next w:val="Normal"/>
+    <w:uiPriority w:val="35"/>
+    <w:unhideWhenUsed/>
+    <w:qFormat/>
+    <w:rsid w:val="007F7147"/>
+    <w:pPr>
+      <w:spacing w:after="200"/>
+    </w:pPr>
+    <w:rPr>
+      <w:i/>
+      <w:iCs/>
+      <w:color w:val="44546A" w:themeColor="text2"/>
+      <w:sz w:val="18"/>
+      <w:szCs w:val="18"/>
+    </w:rPr>
+  </w:style>
 </w:styles>
 </file>
 

</xml_diff>